<commit_message>
casi terminada el codigo del sql
</commit_message>
<xml_diff>
--- a/Notas Documentacion trabajo Final.docx
+++ b/Notas Documentacion trabajo Final.docx
@@ -43,22 +43,69 @@
         </w:rPr>
       </w:pPr>
       <w:r>
+        <w:t xml:space="preserve">Primer cambio: </w:t>
+      </w:r>
+      <w:proofErr w:type="spellStart"/>
+      <w:r>
+        <w:t>tenia</w:t>
+      </w:r>
+      <w:proofErr w:type="spellEnd"/>
+      <w:r>
+        <w:t xml:space="preserve"> el error “No </w:t>
+      </w:r>
+      <w:proofErr w:type="spellStart"/>
+      <w:r>
+        <w:t>suitable</w:t>
+      </w:r>
+      <w:proofErr w:type="spellEnd"/>
+      <w:r>
+        <w:t xml:space="preserve"> constructor </w:t>
+      </w:r>
+      <w:proofErr w:type="spellStart"/>
+      <w:r>
+        <w:t>was</w:t>
+      </w:r>
+      <w:proofErr w:type="spellEnd"/>
+      <w:r>
+        <w:t xml:space="preserve"> </w:t>
+      </w:r>
+      <w:proofErr w:type="spellStart"/>
+      <w:r>
+        <w:t>found</w:t>
+      </w:r>
+      <w:proofErr w:type="spellEnd"/>
+      <w:r>
+        <w:t xml:space="preserve"> </w:t>
+      </w:r>
+      <w:proofErr w:type="spellStart"/>
+      <w:r>
+        <w:t>for</w:t>
+      </w:r>
+      <w:proofErr w:type="spellEnd"/>
+      <w:r>
+        <w:t xml:space="preserve"> </w:t>
+      </w:r>
+      <w:proofErr w:type="spellStart"/>
+      <w:r>
+        <w:t>entity</w:t>
+      </w:r>
+      <w:proofErr w:type="spellEnd"/>
+      <w:r>
+        <w:t xml:space="preserve"> </w:t>
+      </w:r>
+      <w:proofErr w:type="spellStart"/>
+      <w:r>
+        <w:t>type</w:t>
+      </w:r>
+      <w:proofErr w:type="spellEnd"/>
+      <w:r>
+        <w:t xml:space="preserve"> 'Libro'. </w:t>
+      </w:r>
+      <w:r>
         <w:rPr>
           <w:lang w:val="en-PH"/>
         </w:rPr>
-        <w:t xml:space="preserve">Primer cambio: tenia el error </w:t>
-      </w:r>
-      <w:r>
-        <w:rPr>
-          <w:lang w:val="en-PH"/>
-        </w:rPr>
-        <w:t>“</w:t>
-      </w:r>
-      <w:r>
-        <w:rPr>
-          <w:lang w:val="en-PH"/>
-        </w:rPr>
-        <w:t>No suitable constructor was found for entity type 'Libro'. The following constructors had parameters that could not be bound to properties of the entity type:</w:t>
+        <w:t>The following constructors had parameters that could not be bound to properties of the entity type:</w:t>
       </w:r>
       <w:r>
         <w:rPr>
@@ -82,13 +129,7 @@
           <w:rPr>
             <w:rStyle w:val="Hipervnculo"/>
           </w:rPr>
-          <w:t xml:space="preserve"> </w:t>
-        </w:r>
-        <w:r>
-          <w:rPr>
-            <w:rStyle w:val="Hipervnculo"/>
-          </w:rPr>
-          <w:t>https://copyprogramming.com/howto/no-suitable-constructor-found-for-entity-type-string#no-suitable-constructor-found-for-entity-type-string</w:t>
+          <w:t xml:space="preserve"> https://copyprogramming.com/howto/no-suitable-constructor-found-for-entity-type-string#no-suitable-constructor-found-for-entity-type-string</w:t>
         </w:r>
       </w:hyperlink>
       <w:r>
@@ -143,10 +184,34 @@
     <w:p/>
     <w:p>
       <w:r>
-        <w:t xml:space="preserve">Después se creo la BDD correctamente, pero tengo un problema, no se me soluciona el tema de la clase estudiante y docente,  </w:t>
-      </w:r>
-      <w:r>
-        <w:t>no comparten el autoincremento de id, por lo que si hay un préstamo, no va a saber con que id identificar el usuario.</w:t>
+        <w:t xml:space="preserve">Después se </w:t>
+      </w:r>
+      <w:proofErr w:type="spellStart"/>
+      <w:r>
+        <w:t>creo</w:t>
+      </w:r>
+      <w:proofErr w:type="spellEnd"/>
+      <w:r>
+        <w:t xml:space="preserve"> la BDD correctamente, pero tengo un problema, no se me soluciona el tema de la clase estudiante y </w:t>
+      </w:r>
+      <w:proofErr w:type="gramStart"/>
+      <w:r>
+        <w:t xml:space="preserve">docente,  </w:t>
+      </w:r>
+      <w:r>
+        <w:t>no</w:t>
+      </w:r>
+      <w:proofErr w:type="gramEnd"/>
+      <w:r>
+        <w:t xml:space="preserve"> comparten el autoincremento de id, por lo que si hay un préstamo, no va a saber con </w:t>
+      </w:r>
+      <w:proofErr w:type="spellStart"/>
+      <w:r>
+        <w:t>que</w:t>
+      </w:r>
+      <w:proofErr w:type="spellEnd"/>
+      <w:r>
+        <w:t xml:space="preserve"> id identificar el usuario.</w:t>
       </w:r>
     </w:p>
     <w:p>
@@ -164,17 +229,49 @@
         </w:r>
       </w:hyperlink>
       <w:r>
-        <w:t xml:space="preserve"> que habla de como se modela en una base de datos con EF la herencia.</w:t>
-      </w:r>
-    </w:p>
-    <w:p>
-      <w:pPr>
-        <w:rPr>
-          <w:u w:val="single"/>
-        </w:rPr>
-      </w:pPr>
-      <w:r>
-        <w:t>Esta documentación me hizo dar cuenta de mi error, ya que yo no estaba exponiendo un dbSet de la clase persona, y esto hacia que la generación automática de la bdd no incluya a estudiante y docente en la misma clase.</w:t>
+        <w:t xml:space="preserve"> que habla de </w:t>
+      </w:r>
+      <w:proofErr w:type="spellStart"/>
+      <w:r>
+        <w:t>como</w:t>
+      </w:r>
+      <w:proofErr w:type="spellEnd"/>
+      <w:r>
+        <w:t xml:space="preserve"> se modela en una base de datos con EF la herencia.</w:t>
+      </w:r>
+    </w:p>
+    <w:p>
+      <w:pPr>
+        <w:rPr>
+          <w:u w:val="single"/>
+        </w:rPr>
+      </w:pPr>
+      <w:r>
+        <w:t xml:space="preserve">Esta documentación me hizo dar cuenta de mi error, ya que yo no estaba exponiendo un </w:t>
+      </w:r>
+      <w:proofErr w:type="spellStart"/>
+      <w:r>
+        <w:t>dbSet</w:t>
+      </w:r>
+      <w:proofErr w:type="spellEnd"/>
+      <w:r>
+        <w:t xml:space="preserve"> de la clase persona, y esto </w:t>
+      </w:r>
+      <w:proofErr w:type="spellStart"/>
+      <w:r>
+        <w:t>hacia</w:t>
+      </w:r>
+      <w:proofErr w:type="spellEnd"/>
+      <w:r>
+        <w:t xml:space="preserve"> que la generación automática de la </w:t>
+      </w:r>
+      <w:proofErr w:type="spellStart"/>
+      <w:r>
+        <w:t>bdd</w:t>
+      </w:r>
+      <w:proofErr w:type="spellEnd"/>
+      <w:r>
+        <w:t xml:space="preserve"> no incluya a estudiante y docente en la misma clase.</w:t>
       </w:r>
     </w:p>
     <w:p>
@@ -193,6 +290,7 @@
       </w:pPr>
       <w:r>
         <w:rPr>
+          <w:noProof/>
           <w:u w:val="single"/>
         </w:rPr>
         <w:drawing>
@@ -233,6 +331,7 @@
       </w:r>
       <w:r>
         <w:rPr>
+          <w:noProof/>
           <w:u w:val="single"/>
         </w:rPr>
         <w:drawing>
@@ -278,22 +377,31 @@
           <w:u w:val="single"/>
         </w:rPr>
       </w:pPr>
+      <w:proofErr w:type="spellStart"/>
       <w:r>
         <w:rPr>
           <w:u w:val="single"/>
         </w:rPr>
         <w:lastRenderedPageBreak/>
-        <w:t>Despues:</w:t>
-      </w:r>
-    </w:p>
-    <w:p>
-      <w:pPr>
-        <w:rPr>
-          <w:u w:val="single"/>
-        </w:rPr>
-      </w:pPr>
-      <w:r>
-        <w:rPr>
+        <w:t>Despues</w:t>
+      </w:r>
+      <w:proofErr w:type="spellEnd"/>
+      <w:r>
+        <w:rPr>
+          <w:u w:val="single"/>
+        </w:rPr>
+        <w:t>:</w:t>
+      </w:r>
+    </w:p>
+    <w:p>
+      <w:pPr>
+        <w:rPr>
+          <w:u w:val="single"/>
+        </w:rPr>
+      </w:pPr>
+      <w:r>
+        <w:rPr>
+          <w:noProof/>
           <w:u w:val="single"/>
         </w:rPr>
         <w:drawing>
@@ -334,6 +442,7 @@
       </w:r>
       <w:r>
         <w:rPr>
+          <w:noProof/>
           <w:u w:val="single"/>
         </w:rPr>
         <w:drawing>
@@ -393,7 +502,15 @@
         <w:t>La tabla persona tiene un campo nuevo</w:t>
       </w:r>
       <w:r>
-        <w:t>, discriminator, que le determina si es estudiante o docente</w:t>
+        <w:t xml:space="preserve">, </w:t>
+      </w:r>
+      <w:proofErr w:type="spellStart"/>
+      <w:r>
+        <w:t>discriminator</w:t>
+      </w:r>
+      <w:proofErr w:type="spellEnd"/>
+      <w:r>
+        <w:t>, que le determina si es estudiante o docente</w:t>
       </w:r>
     </w:p>
     <w:p>
@@ -481,6 +598,7 @@
       </w:r>
       <w:r>
         <w:rPr>
+          <w:noProof/>
           <w:u w:val="single"/>
         </w:rPr>
         <w:drawing>
@@ -527,12 +645,20 @@
       </w:r>
     </w:p>
     <w:p>
-      <w:r>
-        <w:t>Tambien agregue las propiedades de navegación prestamos en Persona y Libro</w:t>
-      </w:r>
-    </w:p>
-    <w:p>
-      <w:r>
+      <w:proofErr w:type="spellStart"/>
+      <w:r>
+        <w:t>Tambien</w:t>
+      </w:r>
+      <w:proofErr w:type="spellEnd"/>
+      <w:r>
+        <w:t xml:space="preserve"> agregue las propiedades de navegación prestamos en Persona y Libro</w:t>
+      </w:r>
+    </w:p>
+    <w:p>
+      <w:r>
+        <w:rPr>
+          <w:noProof/>
+        </w:rPr>
         <w:drawing>
           <wp:inline distT="0" distB="0" distL="0" distR="0" wp14:anchorId="2E0E736F" wp14:editId="25BBF6EC">
             <wp:extent cx="2251881" cy="332339"/>
@@ -576,7 +702,15 @@
       </w:r>
     </w:p>
     <w:p>
-      <w:r>
+      <w:pPr>
+        <w:rPr>
+          <w:lang w:val="es-ES"/>
+        </w:rPr>
+      </w:pPr>
+      <w:r>
+        <w:rPr>
+          <w:noProof/>
+        </w:rPr>
         <w:drawing>
           <wp:inline distT="0" distB="0" distL="0" distR="0" wp14:anchorId="2AC800EF" wp14:editId="0B364B0B">
             <wp:extent cx="5400040" cy="2009775"/>
@@ -602,6 +736,479 @@
                     <a:xfrm>
                       <a:off x="0" y="0"/>
                       <a:ext cx="5400040" cy="2009775"/>
+                    </a:xfrm>
+                    <a:prstGeom prst="rect">
+                      <a:avLst/>
+                    </a:prstGeom>
+                  </pic:spPr>
+                </pic:pic>
+              </a:graphicData>
+            </a:graphic>
+          </wp:inline>
+        </w:drawing>
+      </w:r>
+    </w:p>
+    <w:p>
+      <w:pPr>
+        <w:rPr>
+          <w:lang w:val="es-ES"/>
+        </w:rPr>
+      </w:pPr>
+      <w:r>
+        <w:rPr>
+          <w:lang w:val="es-ES"/>
+        </w:rPr>
+        <w:t xml:space="preserve">Lo solucione poniendo la posibilidad de que el id de Persona este en </w:t>
+      </w:r>
+      <w:proofErr w:type="spellStart"/>
+      <w:r>
+        <w:rPr>
+          <w:lang w:val="es-ES"/>
+        </w:rPr>
+        <w:t>null</w:t>
+      </w:r>
+      <w:proofErr w:type="spellEnd"/>
+      <w:r>
+        <w:rPr>
+          <w:lang w:val="es-ES"/>
+        </w:rPr>
+        <w:t xml:space="preserve">, </w:t>
+      </w:r>
+      <w:proofErr w:type="spellStart"/>
+      <w:r>
+        <w:rPr>
+          <w:lang w:val="es-ES"/>
+        </w:rPr>
+        <w:t>asi</w:t>
+      </w:r>
+      <w:proofErr w:type="spellEnd"/>
+      <w:r>
+        <w:rPr>
+          <w:lang w:val="es-ES"/>
+        </w:rPr>
+        <w:t xml:space="preserve"> cuando le paso el objeto </w:t>
+      </w:r>
+    </w:p>
+    <w:p>
+      <w:pPr>
+        <w:rPr>
+          <w:lang w:val="es-ES"/>
+        </w:rPr>
+      </w:pPr>
+      <w:r>
+        <w:rPr>
+          <w:lang w:val="es-ES"/>
+        </w:rPr>
+        <w:drawing>
+          <wp:inline distT="0" distB="0" distL="0" distR="0" wp14:anchorId="02F900AE" wp14:editId="2307854E">
+            <wp:extent cx="1473958" cy="359041"/>
+            <wp:effectExtent l="0" t="0" r="0" b="3175"/>
+            <wp:docPr id="768305305" name="Imagen 1"/>
+            <wp:cNvGraphicFramePr>
+              <a:graphicFrameLocks xmlns:a="http://schemas.openxmlformats.org/drawingml/2006/main" noChangeAspect="1"/>
+            </wp:cNvGraphicFramePr>
+            <a:graphic xmlns:a="http://schemas.openxmlformats.org/drawingml/2006/main">
+              <a:graphicData uri="http://schemas.openxmlformats.org/drawingml/2006/picture">
+                <pic:pic xmlns:pic="http://schemas.openxmlformats.org/drawingml/2006/picture">
+                  <pic:nvPicPr>
+                    <pic:cNvPr id="768305305" name=""/>
+                    <pic:cNvPicPr/>
+                  </pic:nvPicPr>
+                  <pic:blipFill>
+                    <a:blip r:embed="rId14"/>
+                    <a:stretch>
+                      <a:fillRect/>
+                    </a:stretch>
+                  </pic:blipFill>
+                  <pic:spPr>
+                    <a:xfrm>
+                      <a:off x="0" y="0"/>
+                      <a:ext cx="1487146" cy="362253"/>
+                    </a:xfrm>
+                    <a:prstGeom prst="rect">
+                      <a:avLst/>
+                    </a:prstGeom>
+                  </pic:spPr>
+                </pic:pic>
+              </a:graphicData>
+            </a:graphic>
+          </wp:inline>
+        </w:drawing>
+      </w:r>
+      <w:r>
+        <w:rPr>
+          <w:lang w:val="es-ES"/>
+        </w:rPr>
+        <w:drawing>
+          <wp:inline distT="0" distB="0" distL="0" distR="0" wp14:anchorId="50B7F2A4" wp14:editId="0FC6EF8B">
+            <wp:extent cx="1955535" cy="1999397"/>
+            <wp:effectExtent l="0" t="0" r="6985" b="1270"/>
+            <wp:docPr id="1353301449" name="Imagen 1"/>
+            <wp:cNvGraphicFramePr>
+              <a:graphicFrameLocks xmlns:a="http://schemas.openxmlformats.org/drawingml/2006/main" noChangeAspect="1"/>
+            </wp:cNvGraphicFramePr>
+            <a:graphic xmlns:a="http://schemas.openxmlformats.org/drawingml/2006/main">
+              <a:graphicData uri="http://schemas.openxmlformats.org/drawingml/2006/picture">
+                <pic:pic xmlns:pic="http://schemas.openxmlformats.org/drawingml/2006/picture">
+                  <pic:nvPicPr>
+                    <pic:cNvPr id="1353301449" name=""/>
+                    <pic:cNvPicPr/>
+                  </pic:nvPicPr>
+                  <pic:blipFill>
+                    <a:blip r:embed="rId15"/>
+                    <a:stretch>
+                      <a:fillRect/>
+                    </a:stretch>
+                  </pic:blipFill>
+                  <pic:spPr>
+                    <a:xfrm>
+                      <a:off x="0" y="0"/>
+                      <a:ext cx="1959873" cy="2003832"/>
+                    </a:xfrm>
+                    <a:prstGeom prst="rect">
+                      <a:avLst/>
+                    </a:prstGeom>
+                  </pic:spPr>
+                </pic:pic>
+              </a:graphicData>
+            </a:graphic>
+          </wp:inline>
+        </w:drawing>
+      </w:r>
+    </w:p>
+    <w:p>
+      <w:pPr>
+        <w:rPr>
+          <w:lang w:val="es-ES"/>
+        </w:rPr>
+      </w:pPr>
+      <w:r>
+        <w:rPr>
+          <w:lang w:val="es-ES"/>
+        </w:rPr>
+        <w:lastRenderedPageBreak/>
+        <w:t>Modificar elimina el docente viejo y añade un docente nuevo.</w:t>
+      </w:r>
+    </w:p>
+    <w:p>
+      <w:pPr>
+        <w:rPr>
+          <w:lang w:val="es-ES"/>
+        </w:rPr>
+      </w:pPr>
+      <w:r>
+        <w:rPr>
+          <w:lang w:val="es-ES"/>
+        </w:rPr>
+        <w:drawing>
+          <wp:inline distT="0" distB="0" distL="0" distR="0" wp14:anchorId="2E3442DE" wp14:editId="7BF02825">
+            <wp:extent cx="4217158" cy="1692021"/>
+            <wp:effectExtent l="0" t="0" r="0" b="3810"/>
+            <wp:docPr id="1930392564" name="Imagen 1"/>
+            <wp:cNvGraphicFramePr>
+              <a:graphicFrameLocks xmlns:a="http://schemas.openxmlformats.org/drawingml/2006/main" noChangeAspect="1"/>
+            </wp:cNvGraphicFramePr>
+            <a:graphic xmlns:a="http://schemas.openxmlformats.org/drawingml/2006/main">
+              <a:graphicData uri="http://schemas.openxmlformats.org/drawingml/2006/picture">
+                <pic:pic xmlns:pic="http://schemas.openxmlformats.org/drawingml/2006/picture">
+                  <pic:nvPicPr>
+                    <pic:cNvPr id="1930392564" name=""/>
+                    <pic:cNvPicPr/>
+                  </pic:nvPicPr>
+                  <pic:blipFill>
+                    <a:blip r:embed="rId16"/>
+                    <a:stretch>
+                      <a:fillRect/>
+                    </a:stretch>
+                  </pic:blipFill>
+                  <pic:spPr>
+                    <a:xfrm>
+                      <a:off x="0" y="0"/>
+                      <a:ext cx="4220224" cy="1693251"/>
+                    </a:xfrm>
+                    <a:prstGeom prst="rect">
+                      <a:avLst/>
+                    </a:prstGeom>
+                  </pic:spPr>
+                </pic:pic>
+              </a:graphicData>
+            </a:graphic>
+          </wp:inline>
+        </w:drawing>
+      </w:r>
+    </w:p>
+    <w:p>
+      <w:pPr>
+        <w:rPr>
+          <w:lang w:val="es-ES"/>
+        </w:rPr>
+      </w:pPr>
+      <w:r>
+        <w:rPr>
+          <w:lang w:val="es-ES"/>
+        </w:rPr>
+        <w:t xml:space="preserve">Preguntar si </w:t>
+      </w:r>
+      <w:proofErr w:type="spellStart"/>
+      <w:r>
+        <w:rPr>
+          <w:lang w:val="es-ES"/>
+        </w:rPr>
+        <w:t>esta</w:t>
+      </w:r>
+      <w:proofErr w:type="spellEnd"/>
+      <w:r>
+        <w:rPr>
+          <w:lang w:val="es-ES"/>
+        </w:rPr>
+        <w:t xml:space="preserve"> bien.</w:t>
+      </w:r>
+    </w:p>
+    <w:p>
+      <w:pPr>
+        <w:rPr>
+          <w:lang w:val="es-ES"/>
+        </w:rPr>
+      </w:pPr>
+    </w:p>
+    <w:p>
+      <w:pPr>
+        <w:rPr>
+          <w:lang w:val="es-ES"/>
+        </w:rPr>
+      </w:pPr>
+      <w:r>
+        <w:rPr>
+          <w:u w:val="single"/>
+          <w:lang w:val="es-ES"/>
+        </w:rPr>
+        <w:t>No me estaría tomando todos los campos de libro:</w:t>
+      </w:r>
+    </w:p>
+    <w:p>
+      <w:pPr>
+        <w:rPr>
+          <w:u w:val="single"/>
+          <w:lang w:val="es-ES"/>
+        </w:rPr>
+      </w:pPr>
+      <w:r>
+        <w:rPr>
+          <w:noProof/>
+        </w:rPr>
+        <w:drawing>
+          <wp:inline distT="0" distB="0" distL="0" distR="0" wp14:anchorId="5E9697C5" wp14:editId="41A635A1">
+            <wp:extent cx="1258279" cy="1296537"/>
+            <wp:effectExtent l="0" t="0" r="0" b="0"/>
+            <wp:docPr id="690268648" name="Imagen 1"/>
+            <wp:cNvGraphicFramePr>
+              <a:graphicFrameLocks xmlns:a="http://schemas.openxmlformats.org/drawingml/2006/main" noChangeAspect="1"/>
+            </wp:cNvGraphicFramePr>
+            <a:graphic xmlns:a="http://schemas.openxmlformats.org/drawingml/2006/main">
+              <a:graphicData uri="http://schemas.openxmlformats.org/drawingml/2006/picture">
+                <pic:pic xmlns:pic="http://schemas.openxmlformats.org/drawingml/2006/picture">
+                  <pic:nvPicPr>
+                    <pic:cNvPr id="690268648" name=""/>
+                    <pic:cNvPicPr/>
+                  </pic:nvPicPr>
+                  <pic:blipFill>
+                    <a:blip r:embed="rId17"/>
+                    <a:stretch>
+                      <a:fillRect/>
+                    </a:stretch>
+                  </pic:blipFill>
+                  <pic:spPr>
+                    <a:xfrm>
+                      <a:off x="0" y="0"/>
+                      <a:ext cx="1260098" cy="1298412"/>
+                    </a:xfrm>
+                    <a:prstGeom prst="rect">
+                      <a:avLst/>
+                    </a:prstGeom>
+                  </pic:spPr>
+                </pic:pic>
+              </a:graphicData>
+            </a:graphic>
+          </wp:inline>
+        </w:drawing>
+      </w:r>
+      <w:r>
+        <w:rPr>
+          <w:noProof/>
+        </w:rPr>
+        <w:drawing>
+          <wp:inline distT="0" distB="0" distL="0" distR="0" wp14:anchorId="3CC20A8C" wp14:editId="7B1B8382">
+            <wp:extent cx="2628571" cy="1085714"/>
+            <wp:effectExtent l="0" t="0" r="635" b="635"/>
+            <wp:docPr id="448173081" name="Imagen 1"/>
+            <wp:cNvGraphicFramePr>
+              <a:graphicFrameLocks xmlns:a="http://schemas.openxmlformats.org/drawingml/2006/main" noChangeAspect="1"/>
+            </wp:cNvGraphicFramePr>
+            <a:graphic xmlns:a="http://schemas.openxmlformats.org/drawingml/2006/main">
+              <a:graphicData uri="http://schemas.openxmlformats.org/drawingml/2006/picture">
+                <pic:pic xmlns:pic="http://schemas.openxmlformats.org/drawingml/2006/picture">
+                  <pic:nvPicPr>
+                    <pic:cNvPr id="448173081" name=""/>
+                    <pic:cNvPicPr/>
+                  </pic:nvPicPr>
+                  <pic:blipFill>
+                    <a:blip r:embed="rId18"/>
+                    <a:stretch>
+                      <a:fillRect/>
+                    </a:stretch>
+                  </pic:blipFill>
+                  <pic:spPr>
+                    <a:xfrm>
+                      <a:off x="0" y="0"/>
+                      <a:ext cx="2628571" cy="1085714"/>
+                    </a:xfrm>
+                    <a:prstGeom prst="rect">
+                      <a:avLst/>
+                    </a:prstGeom>
+                  </pic:spPr>
+                </pic:pic>
+              </a:graphicData>
+            </a:graphic>
+          </wp:inline>
+        </w:drawing>
+      </w:r>
+    </w:p>
+    <w:p>
+      <w:pPr>
+        <w:rPr>
+          <w:lang w:val="es-ES"/>
+        </w:rPr>
+      </w:pPr>
+      <w:r>
+        <w:rPr>
+          <w:lang w:val="es-ES"/>
+        </w:rPr>
+        <w:t xml:space="preserve">Solo crea id, año publicación y </w:t>
+      </w:r>
+      <w:proofErr w:type="spellStart"/>
+      <w:r>
+        <w:rPr>
+          <w:lang w:val="es-ES"/>
+        </w:rPr>
+        <w:t>nro</w:t>
+      </w:r>
+      <w:proofErr w:type="spellEnd"/>
+      <w:r>
+        <w:rPr>
+          <w:lang w:val="es-ES"/>
+        </w:rPr>
+        <w:t xml:space="preserve"> de ejemplares</w:t>
+      </w:r>
+    </w:p>
+    <w:p>
+      <w:pPr>
+        <w:rPr>
+          <w:u w:val="single"/>
+          <w:lang w:val="es-ES"/>
+        </w:rPr>
+      </w:pPr>
+      <w:r>
+        <w:rPr>
+          <w:lang w:val="es-ES"/>
+        </w:rPr>
+        <w:t>Solución:</w:t>
+      </w:r>
+    </w:p>
+    <w:p>
+      <w:pPr>
+        <w:rPr>
+          <w:lang w:val="es-ES"/>
+        </w:rPr>
+      </w:pPr>
+      <w:r>
+        <w:rPr>
+          <w:noProof/>
+          <w:lang w:val="es-ES"/>
+        </w:rPr>
+        <w:drawing>
+          <wp:inline distT="0" distB="0" distL="0" distR="0" wp14:anchorId="1EC618D6" wp14:editId="0DFB2B6C">
+            <wp:extent cx="3575714" cy="2181648"/>
+            <wp:effectExtent l="0" t="0" r="5715" b="9525"/>
+            <wp:docPr id="1298099367" name="Imagen 1"/>
+            <wp:cNvGraphicFramePr>
+              <a:graphicFrameLocks xmlns:a="http://schemas.openxmlformats.org/drawingml/2006/main" noChangeAspect="1"/>
+            </wp:cNvGraphicFramePr>
+            <a:graphic xmlns:a="http://schemas.openxmlformats.org/drawingml/2006/main">
+              <a:graphicData uri="http://schemas.openxmlformats.org/drawingml/2006/picture">
+                <pic:pic xmlns:pic="http://schemas.openxmlformats.org/drawingml/2006/picture">
+                  <pic:nvPicPr>
+                    <pic:cNvPr id="0" name="Picture 1"/>
+                    <pic:cNvPicPr>
+                      <a:picLocks noChangeAspect="1" noChangeArrowheads="1"/>
+                    </pic:cNvPicPr>
+                  </pic:nvPicPr>
+                  <pic:blipFill>
+                    <a:blip r:embed="rId19" cstate="print">
+                      <a:extLst>
+                        <a:ext uri="{28A0092B-C50C-407E-A947-70E740481C1C}">
+                          <a14:useLocalDpi xmlns:a14="http://schemas.microsoft.com/office/drawing/2010/main" val="0"/>
+                        </a:ext>
+                      </a:extLst>
+                    </a:blip>
+                    <a:srcRect/>
+                    <a:stretch>
+                      <a:fillRect/>
+                    </a:stretch>
+                  </pic:blipFill>
+                  <pic:spPr bwMode="auto">
+                    <a:xfrm>
+                      <a:off x="0" y="0"/>
+                      <a:ext cx="3580225" cy="2184401"/>
+                    </a:xfrm>
+                    <a:prstGeom prst="rect">
+                      <a:avLst/>
+                    </a:prstGeom>
+                    <a:noFill/>
+                    <a:ln>
+                      <a:noFill/>
+                    </a:ln>
+                  </pic:spPr>
+                </pic:pic>
+              </a:graphicData>
+            </a:graphic>
+          </wp:inline>
+        </w:drawing>
+      </w:r>
+      <w:r>
+        <w:rPr>
+          <w:noProof/>
+        </w:rPr>
+        <w:t xml:space="preserve"> </w:t>
+      </w:r>
+      <w:r>
+        <w:rPr>
+          <w:lang w:val="es-ES"/>
+        </w:rPr>
+        <w:drawing>
+          <wp:inline distT="0" distB="0" distL="0" distR="0" wp14:anchorId="0E839891" wp14:editId="5844D5ED">
+            <wp:extent cx="1657662" cy="1931159"/>
+            <wp:effectExtent l="0" t="0" r="0" b="0"/>
+            <wp:docPr id="29939842" name="Imagen 1"/>
+            <wp:cNvGraphicFramePr>
+              <a:graphicFrameLocks xmlns:a="http://schemas.openxmlformats.org/drawingml/2006/main" noChangeAspect="1"/>
+            </wp:cNvGraphicFramePr>
+            <a:graphic xmlns:a="http://schemas.openxmlformats.org/drawingml/2006/main">
+              <a:graphicData uri="http://schemas.openxmlformats.org/drawingml/2006/picture">
+                <pic:pic xmlns:pic="http://schemas.openxmlformats.org/drawingml/2006/picture">
+                  <pic:nvPicPr>
+                    <pic:cNvPr id="29939842" name=""/>
+                    <pic:cNvPicPr/>
+                  </pic:nvPicPr>
+                  <pic:blipFill>
+                    <a:blip r:embed="rId20"/>
+                    <a:stretch>
+                      <a:fillRect/>
+                    </a:stretch>
+                  </pic:blipFill>
+                  <pic:spPr>
+                    <a:xfrm>
+                      <a:off x="0" y="0"/>
+                      <a:ext cx="1661423" cy="1935540"/>
                     </a:xfrm>
                     <a:prstGeom prst="rect">
                       <a:avLst/>

</xml_diff>

<commit_message>
terminado la persistencia en BDD
</commit_message>
<xml_diff>
--- a/Notas Documentacion trabajo Final.docx
+++ b/Notas Documentacion trabajo Final.docx
@@ -43,63 +43,7 @@
         </w:rPr>
       </w:pPr>
       <w:r>
-        <w:t xml:space="preserve">Primer cambio: </w:t>
-      </w:r>
-      <w:proofErr w:type="spellStart"/>
-      <w:r>
-        <w:t>tenia</w:t>
-      </w:r>
-      <w:proofErr w:type="spellEnd"/>
-      <w:r>
-        <w:t xml:space="preserve"> el error “No </w:t>
-      </w:r>
-      <w:proofErr w:type="spellStart"/>
-      <w:r>
-        <w:t>suitable</w:t>
-      </w:r>
-      <w:proofErr w:type="spellEnd"/>
-      <w:r>
-        <w:t xml:space="preserve"> constructor </w:t>
-      </w:r>
-      <w:proofErr w:type="spellStart"/>
-      <w:r>
-        <w:t>was</w:t>
-      </w:r>
-      <w:proofErr w:type="spellEnd"/>
-      <w:r>
-        <w:t xml:space="preserve"> </w:t>
-      </w:r>
-      <w:proofErr w:type="spellStart"/>
-      <w:r>
-        <w:t>found</w:t>
-      </w:r>
-      <w:proofErr w:type="spellEnd"/>
-      <w:r>
-        <w:t xml:space="preserve"> </w:t>
-      </w:r>
-      <w:proofErr w:type="spellStart"/>
-      <w:r>
-        <w:t>for</w:t>
-      </w:r>
-      <w:proofErr w:type="spellEnd"/>
-      <w:r>
-        <w:t xml:space="preserve"> </w:t>
-      </w:r>
-      <w:proofErr w:type="spellStart"/>
-      <w:r>
-        <w:t>entity</w:t>
-      </w:r>
-      <w:proofErr w:type="spellEnd"/>
-      <w:r>
-        <w:t xml:space="preserve"> </w:t>
-      </w:r>
-      <w:proofErr w:type="spellStart"/>
-      <w:r>
-        <w:t>type</w:t>
-      </w:r>
-      <w:proofErr w:type="spellEnd"/>
-      <w:r>
-        <w:t xml:space="preserve"> 'Libro'. </w:t>
+        <w:t xml:space="preserve">Primer cambio: tenia el error “No suitable constructor was found for entity type 'Libro'. </w:t>
       </w:r>
       <w:r>
         <w:rPr>
@@ -184,34 +128,10 @@
     <w:p/>
     <w:p>
       <w:r>
-        <w:t xml:space="preserve">Después se </w:t>
-      </w:r>
-      <w:proofErr w:type="spellStart"/>
-      <w:r>
-        <w:t>creo</w:t>
-      </w:r>
-      <w:proofErr w:type="spellEnd"/>
-      <w:r>
-        <w:t xml:space="preserve"> la BDD correctamente, pero tengo un problema, no se me soluciona el tema de la clase estudiante y </w:t>
-      </w:r>
-      <w:proofErr w:type="gramStart"/>
-      <w:r>
-        <w:t xml:space="preserve">docente,  </w:t>
-      </w:r>
-      <w:r>
-        <w:t>no</w:t>
-      </w:r>
-      <w:proofErr w:type="gramEnd"/>
-      <w:r>
-        <w:t xml:space="preserve"> comparten el autoincremento de id, por lo que si hay un préstamo, no va a saber con </w:t>
-      </w:r>
-      <w:proofErr w:type="spellStart"/>
-      <w:r>
-        <w:t>que</w:t>
-      </w:r>
-      <w:proofErr w:type="spellEnd"/>
-      <w:r>
-        <w:t xml:space="preserve"> id identificar el usuario.</w:t>
+        <w:t xml:space="preserve">Después se creo la BDD correctamente, pero tengo un problema, no se me soluciona el tema de la clase estudiante y docente,  </w:t>
+      </w:r>
+      <w:r>
+        <w:t>no comparten el autoincremento de id, por lo que si hay un préstamo, no va a saber con que id identificar el usuario.</w:t>
       </w:r>
     </w:p>
     <w:p>
@@ -229,49 +149,17 @@
         </w:r>
       </w:hyperlink>
       <w:r>
-        <w:t xml:space="preserve"> que habla de </w:t>
-      </w:r>
-      <w:proofErr w:type="spellStart"/>
-      <w:r>
-        <w:t>como</w:t>
-      </w:r>
-      <w:proofErr w:type="spellEnd"/>
-      <w:r>
-        <w:t xml:space="preserve"> se modela en una base de datos con EF la herencia.</w:t>
-      </w:r>
-    </w:p>
-    <w:p>
-      <w:pPr>
-        <w:rPr>
-          <w:u w:val="single"/>
-        </w:rPr>
-      </w:pPr>
-      <w:r>
-        <w:t xml:space="preserve">Esta documentación me hizo dar cuenta de mi error, ya que yo no estaba exponiendo un </w:t>
-      </w:r>
-      <w:proofErr w:type="spellStart"/>
-      <w:r>
-        <w:t>dbSet</w:t>
-      </w:r>
-      <w:proofErr w:type="spellEnd"/>
-      <w:r>
-        <w:t xml:space="preserve"> de la clase persona, y esto </w:t>
-      </w:r>
-      <w:proofErr w:type="spellStart"/>
-      <w:r>
-        <w:t>hacia</w:t>
-      </w:r>
-      <w:proofErr w:type="spellEnd"/>
-      <w:r>
-        <w:t xml:space="preserve"> que la generación automática de la </w:t>
-      </w:r>
-      <w:proofErr w:type="spellStart"/>
-      <w:r>
-        <w:t>bdd</w:t>
-      </w:r>
-      <w:proofErr w:type="spellEnd"/>
-      <w:r>
-        <w:t xml:space="preserve"> no incluya a estudiante y docente en la misma clase.</w:t>
+        <w:t xml:space="preserve"> que habla de como se modela en una base de datos con EF la herencia.</w:t>
+      </w:r>
+    </w:p>
+    <w:p>
+      <w:pPr>
+        <w:rPr>
+          <w:u w:val="single"/>
+        </w:rPr>
+      </w:pPr>
+      <w:r>
+        <w:t>Esta documentación me hizo dar cuenta de mi error, ya que yo no estaba exponiendo un dbSet de la clase persona, y esto hacia que la generación automática de la bdd no incluya a estudiante y docente en la misma clase.</w:t>
       </w:r>
     </w:p>
     <w:p>
@@ -377,20 +265,12 @@
           <w:u w:val="single"/>
         </w:rPr>
       </w:pPr>
-      <w:proofErr w:type="spellStart"/>
       <w:r>
         <w:rPr>
           <w:u w:val="single"/>
         </w:rPr>
         <w:lastRenderedPageBreak/>
-        <w:t>Despues</w:t>
-      </w:r>
-      <w:proofErr w:type="spellEnd"/>
-      <w:r>
-        <w:rPr>
-          <w:u w:val="single"/>
-        </w:rPr>
-        <w:t>:</w:t>
+        <w:t>Despues:</w:t>
       </w:r>
     </w:p>
     <w:p>
@@ -502,15 +382,7 @@
         <w:t>La tabla persona tiene un campo nuevo</w:t>
       </w:r>
       <w:r>
-        <w:t xml:space="preserve">, </w:t>
-      </w:r>
-      <w:proofErr w:type="spellStart"/>
-      <w:r>
-        <w:t>discriminator</w:t>
-      </w:r>
-      <w:proofErr w:type="spellEnd"/>
-      <w:r>
-        <w:t>, que le determina si es estudiante o docente</w:t>
+        <w:t>, discriminator, que le determina si es estudiante o docente</w:t>
       </w:r>
     </w:p>
     <w:p>
@@ -645,13 +517,8 @@
       </w:r>
     </w:p>
     <w:p>
-      <w:proofErr w:type="spellStart"/>
-      <w:r>
-        <w:t>Tambien</w:t>
-      </w:r>
-      <w:proofErr w:type="spellEnd"/>
-      <w:r>
-        <w:t xml:space="preserve"> agregue las propiedades de navegación prestamos en Persona y Libro</w:t>
+      <w:r>
+        <w:t>Tambien agregue las propiedades de navegación prestamos en Persona y Libro</w:t>
       </w:r>
     </w:p>
     <w:p>
@@ -758,35 +625,7 @@
         <w:rPr>
           <w:lang w:val="es-ES"/>
         </w:rPr>
-        <w:t xml:space="preserve">Lo solucione poniendo la posibilidad de que el id de Persona este en </w:t>
-      </w:r>
-      <w:proofErr w:type="spellStart"/>
-      <w:r>
-        <w:rPr>
-          <w:lang w:val="es-ES"/>
-        </w:rPr>
-        <w:t>null</w:t>
-      </w:r>
-      <w:proofErr w:type="spellEnd"/>
-      <w:r>
-        <w:rPr>
-          <w:lang w:val="es-ES"/>
-        </w:rPr>
-        <w:t xml:space="preserve">, </w:t>
-      </w:r>
-      <w:proofErr w:type="spellStart"/>
-      <w:r>
-        <w:rPr>
-          <w:lang w:val="es-ES"/>
-        </w:rPr>
-        <w:t>asi</w:t>
-      </w:r>
-      <w:proofErr w:type="spellEnd"/>
-      <w:r>
-        <w:rPr>
-          <w:lang w:val="es-ES"/>
-        </w:rPr>
-        <w:t xml:space="preserve"> cuando le paso el objeto </w:t>
+        <w:t xml:space="preserve">Lo solucione poniendo la posibilidad de que el id de Persona este en null, asi cuando le paso el objeto </w:t>
       </w:r>
     </w:p>
     <w:p>
@@ -947,21 +786,7 @@
         <w:rPr>
           <w:lang w:val="es-ES"/>
         </w:rPr>
-        <w:t xml:space="preserve">Preguntar si </w:t>
-      </w:r>
-      <w:proofErr w:type="spellStart"/>
-      <w:r>
-        <w:rPr>
-          <w:lang w:val="es-ES"/>
-        </w:rPr>
-        <w:t>esta</w:t>
-      </w:r>
-      <w:proofErr w:type="spellEnd"/>
-      <w:r>
-        <w:rPr>
-          <w:lang w:val="es-ES"/>
-        </w:rPr>
-        <w:t xml:space="preserve"> bien.</w:t>
+        <w:t>Preguntar si esta bien.</w:t>
       </w:r>
     </w:p>
     <w:p>
@@ -1083,21 +908,7 @@
         <w:rPr>
           <w:lang w:val="es-ES"/>
         </w:rPr>
-        <w:t xml:space="preserve">Solo crea id, año publicación y </w:t>
-      </w:r>
-      <w:proofErr w:type="spellStart"/>
-      <w:r>
-        <w:rPr>
-          <w:lang w:val="es-ES"/>
-        </w:rPr>
-        <w:t>nro</w:t>
-      </w:r>
-      <w:proofErr w:type="spellEnd"/>
-      <w:r>
-        <w:rPr>
-          <w:lang w:val="es-ES"/>
-        </w:rPr>
-        <w:t xml:space="preserve"> de ejemplares</w:t>
+        <w:t>Solo crea id, año publicación y nro de ejemplares</w:t>
       </w:r>
     </w:p>
     <w:p>
@@ -1117,7 +928,7 @@
     <w:p>
       <w:pPr>
         <w:rPr>
-          <w:lang w:val="es-ES"/>
+          <w:noProof/>
         </w:rPr>
       </w:pPr>
       <w:r>
@@ -1220,6 +1031,213 @@
           </wp:inline>
         </w:drawing>
       </w:r>
+    </w:p>
+    <w:p>
+      <w:pPr>
+        <w:rPr>
+          <w:noProof/>
+        </w:rPr>
+      </w:pPr>
+    </w:p>
+    <w:p>
+      <w:pPr>
+        <w:rPr>
+          <w:noProof/>
+        </w:rPr>
+      </w:pPr>
+      <w:r>
+        <w:rPr>
+          <w:noProof/>
+        </w:rPr>
+        <w:lastRenderedPageBreak/>
+        <w:t>Para hacer la cantidad de libros prestados, hice el siguiente codigo:</w:t>
+      </w:r>
+      <w:r>
+        <w:rPr>
+          <w:noProof/>
+        </w:rPr>
+        <w:drawing>
+          <wp:inline distT="0" distB="0" distL="0" distR="0" wp14:anchorId="39CAC204" wp14:editId="758EF6DB">
+            <wp:extent cx="5400040" cy="1558925"/>
+            <wp:effectExtent l="0" t="0" r="0" b="3175"/>
+            <wp:docPr id="822932095" name="Imagen 1"/>
+            <wp:cNvGraphicFramePr>
+              <a:graphicFrameLocks xmlns:a="http://schemas.openxmlformats.org/drawingml/2006/main" noChangeAspect="1"/>
+            </wp:cNvGraphicFramePr>
+            <a:graphic xmlns:a="http://schemas.openxmlformats.org/drawingml/2006/main">
+              <a:graphicData uri="http://schemas.openxmlformats.org/drawingml/2006/picture">
+                <pic:pic xmlns:pic="http://schemas.openxmlformats.org/drawingml/2006/picture">
+                  <pic:nvPicPr>
+                    <pic:cNvPr id="822932095" name=""/>
+                    <pic:cNvPicPr/>
+                  </pic:nvPicPr>
+                  <pic:blipFill>
+                    <a:blip r:embed="rId21"/>
+                    <a:stretch>
+                      <a:fillRect/>
+                    </a:stretch>
+                  </pic:blipFill>
+                  <pic:spPr>
+                    <a:xfrm>
+                      <a:off x="0" y="0"/>
+                      <a:ext cx="5400040" cy="1558925"/>
+                    </a:xfrm>
+                    <a:prstGeom prst="rect">
+                      <a:avLst/>
+                    </a:prstGeom>
+                  </pic:spPr>
+                </pic:pic>
+              </a:graphicData>
+            </a:graphic>
+          </wp:inline>
+        </w:drawing>
+      </w:r>
+      <w:r>
+        <w:rPr>
+          <w:noProof/>
+        </w:rPr>
+        <w:t>preguntar si esta bien, o si hay maneras mas optimas de hacerlo.</w:t>
+      </w:r>
+    </w:p>
+    <w:p>
+      <w:pPr>
+        <w:rPr>
+          <w:lang w:val="es-ES"/>
+        </w:rPr>
+      </w:pPr>
+      <w:r>
+        <w:rPr>
+          <w:lang w:val="es-ES"/>
+        </w:rPr>
+        <w:drawing>
+          <wp:inline distT="0" distB="0" distL="0" distR="0" wp14:anchorId="51C5E915" wp14:editId="2D309346">
+            <wp:extent cx="5400040" cy="440055"/>
+            <wp:effectExtent l="0" t="0" r="0" b="0"/>
+            <wp:docPr id="1240604780" name="Imagen 1"/>
+            <wp:cNvGraphicFramePr>
+              <a:graphicFrameLocks xmlns:a="http://schemas.openxmlformats.org/drawingml/2006/main" noChangeAspect="1"/>
+            </wp:cNvGraphicFramePr>
+            <a:graphic xmlns:a="http://schemas.openxmlformats.org/drawingml/2006/main">
+              <a:graphicData uri="http://schemas.openxmlformats.org/drawingml/2006/picture">
+                <pic:pic xmlns:pic="http://schemas.openxmlformats.org/drawingml/2006/picture">
+                  <pic:nvPicPr>
+                    <pic:cNvPr id="1240604780" name=""/>
+                    <pic:cNvPicPr/>
+                  </pic:nvPicPr>
+                  <pic:blipFill>
+                    <a:blip r:embed="rId22"/>
+                    <a:stretch>
+                      <a:fillRect/>
+                    </a:stretch>
+                  </pic:blipFill>
+                  <pic:spPr>
+                    <a:xfrm>
+                      <a:off x="0" y="0"/>
+                      <a:ext cx="5400040" cy="440055"/>
+                    </a:xfrm>
+                    <a:prstGeom prst="rect">
+                      <a:avLst/>
+                    </a:prstGeom>
+                  </pic:spPr>
+                </pic:pic>
+              </a:graphicData>
+            </a:graphic>
+          </wp:inline>
+        </w:drawing>
+      </w:r>
+    </w:p>
+    <w:p>
+      <w:pPr>
+        <w:rPr>
+          <w:lang w:val="es-ES"/>
+        </w:rPr>
+      </w:pPr>
+      <w:r>
+        <w:rPr>
+          <w:lang w:val="es-ES"/>
+        </w:rPr>
+        <w:t>No funca bien</w:t>
+      </w:r>
+    </w:p>
+    <w:p>
+      <w:pPr>
+        <w:rPr>
+          <w:lang w:val="es-ES"/>
+        </w:rPr>
+      </w:pPr>
+      <w:r>
+        <w:rPr>
+          <w:lang w:val="es-ES"/>
+        </w:rPr>
+        <w:t>Lo solucione. Tenia un problema al asignar las variables. Le faltaba poner unos set privados a préstamo</w:t>
+      </w:r>
+    </w:p>
+    <w:p>
+      <w:pPr>
+        <w:rPr>
+          <w:lang w:val="es-ES"/>
+        </w:rPr>
+      </w:pPr>
+      <w:r>
+        <w:rPr>
+          <w:lang w:val="es-ES"/>
+        </w:rPr>
+        <w:drawing>
+          <wp:inline distT="0" distB="0" distL="0" distR="0" wp14:anchorId="163CD23E" wp14:editId="080682BE">
+            <wp:extent cx="1999397" cy="1105640"/>
+            <wp:effectExtent l="0" t="0" r="1270" b="0"/>
+            <wp:docPr id="890134676" name="Imagen 1"/>
+            <wp:cNvGraphicFramePr>
+              <a:graphicFrameLocks xmlns:a="http://schemas.openxmlformats.org/drawingml/2006/main" noChangeAspect="1"/>
+            </wp:cNvGraphicFramePr>
+            <a:graphic xmlns:a="http://schemas.openxmlformats.org/drawingml/2006/main">
+              <a:graphicData uri="http://schemas.openxmlformats.org/drawingml/2006/picture">
+                <pic:pic xmlns:pic="http://schemas.openxmlformats.org/drawingml/2006/picture">
+                  <pic:nvPicPr>
+                    <pic:cNvPr id="890134676" name=""/>
+                    <pic:cNvPicPr/>
+                  </pic:nvPicPr>
+                  <pic:blipFill>
+                    <a:blip r:embed="rId23"/>
+                    <a:stretch>
+                      <a:fillRect/>
+                    </a:stretch>
+                  </pic:blipFill>
+                  <pic:spPr>
+                    <a:xfrm>
+                      <a:off x="0" y="0"/>
+                      <a:ext cx="2003611" cy="1107970"/>
+                    </a:xfrm>
+                    <a:prstGeom prst="rect">
+                      <a:avLst/>
+                    </a:prstGeom>
+                  </pic:spPr>
+                </pic:pic>
+              </a:graphicData>
+            </a:graphic>
+          </wp:inline>
+        </w:drawing>
+      </w:r>
+    </w:p>
+    <w:p>
+      <w:pPr>
+        <w:rPr>
+          <w:lang w:val="es-ES"/>
+        </w:rPr>
+      </w:pPr>
+      <w:r>
+        <w:rPr>
+          <w:lang w:val="es-ES"/>
+        </w:rPr>
+        <w:t>Ahora asigno correctamente, y funciona , con eliminación en cascada y todo.</w:t>
+      </w:r>
+    </w:p>
+    <w:p>
+      <w:pPr>
+        <w:rPr>
+          <w:lang w:val="es-ES"/>
+        </w:rPr>
+      </w:pPr>
     </w:p>
     <w:sectPr>
       <w:pgSz w:w="11906" w:h="16838"/>

</xml_diff>

<commit_message>
blazor corriendo con la bdd de Estudiantes
</commit_message>
<xml_diff>
--- a/Notas Documentacion trabajo Final.docx
+++ b/Notas Documentacion trabajo Final.docx
@@ -43,7 +43,63 @@
         </w:rPr>
       </w:pPr>
       <w:r>
-        <w:t xml:space="preserve">Primer cambio: tenia el error “No suitable constructor was found for entity type 'Libro'. </w:t>
+        <w:t xml:space="preserve">Primer cambio: </w:t>
+      </w:r>
+      <w:proofErr w:type="spellStart"/>
+      <w:r>
+        <w:t>tenia</w:t>
+      </w:r>
+      <w:proofErr w:type="spellEnd"/>
+      <w:r>
+        <w:t xml:space="preserve"> el error “No </w:t>
+      </w:r>
+      <w:proofErr w:type="spellStart"/>
+      <w:r>
+        <w:t>suitable</w:t>
+      </w:r>
+      <w:proofErr w:type="spellEnd"/>
+      <w:r>
+        <w:t xml:space="preserve"> constructor </w:t>
+      </w:r>
+      <w:proofErr w:type="spellStart"/>
+      <w:r>
+        <w:t>was</w:t>
+      </w:r>
+      <w:proofErr w:type="spellEnd"/>
+      <w:r>
+        <w:t xml:space="preserve"> </w:t>
+      </w:r>
+      <w:proofErr w:type="spellStart"/>
+      <w:r>
+        <w:t>found</w:t>
+      </w:r>
+      <w:proofErr w:type="spellEnd"/>
+      <w:r>
+        <w:t xml:space="preserve"> </w:t>
+      </w:r>
+      <w:proofErr w:type="spellStart"/>
+      <w:r>
+        <w:t>for</w:t>
+      </w:r>
+      <w:proofErr w:type="spellEnd"/>
+      <w:r>
+        <w:t xml:space="preserve"> </w:t>
+      </w:r>
+      <w:proofErr w:type="spellStart"/>
+      <w:r>
+        <w:t>entity</w:t>
+      </w:r>
+      <w:proofErr w:type="spellEnd"/>
+      <w:r>
+        <w:t xml:space="preserve"> </w:t>
+      </w:r>
+      <w:proofErr w:type="spellStart"/>
+      <w:r>
+        <w:t>type</w:t>
+      </w:r>
+      <w:proofErr w:type="spellEnd"/>
+      <w:r>
+        <w:t xml:space="preserve"> 'Libro'. </w:t>
       </w:r>
       <w:r>
         <w:rPr>
@@ -128,10 +184,34 @@
     <w:p/>
     <w:p>
       <w:r>
-        <w:t xml:space="preserve">Después se creo la BDD correctamente, pero tengo un problema, no se me soluciona el tema de la clase estudiante y docente,  </w:t>
-      </w:r>
-      <w:r>
-        <w:t>no comparten el autoincremento de id, por lo que si hay un préstamo, no va a saber con que id identificar el usuario.</w:t>
+        <w:t xml:space="preserve">Después se </w:t>
+      </w:r>
+      <w:proofErr w:type="spellStart"/>
+      <w:r>
+        <w:t>creo</w:t>
+      </w:r>
+      <w:proofErr w:type="spellEnd"/>
+      <w:r>
+        <w:t xml:space="preserve"> la BDD correctamente, pero tengo un problema, no se me soluciona el tema de la clase estudiante y </w:t>
+      </w:r>
+      <w:proofErr w:type="gramStart"/>
+      <w:r>
+        <w:t xml:space="preserve">docente,  </w:t>
+      </w:r>
+      <w:r>
+        <w:t>no</w:t>
+      </w:r>
+      <w:proofErr w:type="gramEnd"/>
+      <w:r>
+        <w:t xml:space="preserve"> comparten el autoincremento de id, por lo que si hay un préstamo, no va a saber con </w:t>
+      </w:r>
+      <w:proofErr w:type="spellStart"/>
+      <w:r>
+        <w:t>que</w:t>
+      </w:r>
+      <w:proofErr w:type="spellEnd"/>
+      <w:r>
+        <w:t xml:space="preserve"> id identificar el usuario.</w:t>
       </w:r>
     </w:p>
     <w:p>
@@ -149,7 +229,15 @@
         </w:r>
       </w:hyperlink>
       <w:r>
-        <w:t xml:space="preserve"> que habla de como se modela en una base de datos con EF la herencia.</w:t>
+        <w:t xml:space="preserve"> que habla de </w:t>
+      </w:r>
+      <w:proofErr w:type="spellStart"/>
+      <w:r>
+        <w:t>como</w:t>
+      </w:r>
+      <w:proofErr w:type="spellEnd"/>
+      <w:r>
+        <w:t xml:space="preserve"> se modela en una base de datos con EF la herencia.</w:t>
       </w:r>
     </w:p>
     <w:p>
@@ -159,7 +247,31 @@
         </w:rPr>
       </w:pPr>
       <w:r>
-        <w:t>Esta documentación me hizo dar cuenta de mi error, ya que yo no estaba exponiendo un dbSet de la clase persona, y esto hacia que la generación automática de la bdd no incluya a estudiante y docente en la misma clase.</w:t>
+        <w:t xml:space="preserve">Esta documentación me hizo dar cuenta de mi error, ya que yo no estaba exponiendo un </w:t>
+      </w:r>
+      <w:proofErr w:type="spellStart"/>
+      <w:r>
+        <w:t>dbSet</w:t>
+      </w:r>
+      <w:proofErr w:type="spellEnd"/>
+      <w:r>
+        <w:t xml:space="preserve"> de la clase persona, y esto </w:t>
+      </w:r>
+      <w:proofErr w:type="spellStart"/>
+      <w:r>
+        <w:t>hacia</w:t>
+      </w:r>
+      <w:proofErr w:type="spellEnd"/>
+      <w:r>
+        <w:t xml:space="preserve"> que la generación automática de la </w:t>
+      </w:r>
+      <w:proofErr w:type="spellStart"/>
+      <w:r>
+        <w:t>bdd</w:t>
+      </w:r>
+      <w:proofErr w:type="spellEnd"/>
+      <w:r>
+        <w:t xml:space="preserve"> no incluya a estudiante y docente en la misma clase.</w:t>
       </w:r>
     </w:p>
     <w:p>
@@ -265,12 +377,20 @@
           <w:u w:val="single"/>
         </w:rPr>
       </w:pPr>
+      <w:proofErr w:type="spellStart"/>
       <w:r>
         <w:rPr>
           <w:u w:val="single"/>
         </w:rPr>
         <w:lastRenderedPageBreak/>
-        <w:t>Despues:</w:t>
+        <w:t>Despues</w:t>
+      </w:r>
+      <w:proofErr w:type="spellEnd"/>
+      <w:r>
+        <w:rPr>
+          <w:u w:val="single"/>
+        </w:rPr>
+        <w:t>:</w:t>
       </w:r>
     </w:p>
     <w:p>
@@ -382,7 +502,15 @@
         <w:t>La tabla persona tiene un campo nuevo</w:t>
       </w:r>
       <w:r>
-        <w:t>, discriminator, que le determina si es estudiante o docente</w:t>
+        <w:t xml:space="preserve">, </w:t>
+      </w:r>
+      <w:proofErr w:type="spellStart"/>
+      <w:r>
+        <w:t>discriminator</w:t>
+      </w:r>
+      <w:proofErr w:type="spellEnd"/>
+      <w:r>
+        <w:t>, que le determina si es estudiante o docente</w:t>
       </w:r>
     </w:p>
     <w:p>
@@ -517,8 +645,13 @@
       </w:r>
     </w:p>
     <w:p>
-      <w:r>
-        <w:t>Tambien agregue las propiedades de navegación prestamos en Persona y Libro</w:t>
+      <w:proofErr w:type="spellStart"/>
+      <w:r>
+        <w:t>Tambien</w:t>
+      </w:r>
+      <w:proofErr w:type="spellEnd"/>
+      <w:r>
+        <w:t xml:space="preserve"> agregue las propiedades de navegación prestamos en Persona y Libro</w:t>
       </w:r>
     </w:p>
     <w:p>
@@ -625,17 +758,46 @@
         <w:rPr>
           <w:lang w:val="es-ES"/>
         </w:rPr>
-        <w:t xml:space="preserve">Lo solucione poniendo la posibilidad de que el id de Persona este en null, asi cuando le paso el objeto </w:t>
-      </w:r>
-    </w:p>
-    <w:p>
-      <w:pPr>
-        <w:rPr>
-          <w:lang w:val="es-ES"/>
-        </w:rPr>
-      </w:pPr>
-      <w:r>
-        <w:rPr>
+        <w:t xml:space="preserve">Lo solucione poniendo la posibilidad de que el id de Persona este en </w:t>
+      </w:r>
+      <w:proofErr w:type="spellStart"/>
+      <w:r>
+        <w:rPr>
+          <w:lang w:val="es-ES"/>
+        </w:rPr>
+        <w:t>null</w:t>
+      </w:r>
+      <w:proofErr w:type="spellEnd"/>
+      <w:r>
+        <w:rPr>
+          <w:lang w:val="es-ES"/>
+        </w:rPr>
+        <w:t xml:space="preserve">, </w:t>
+      </w:r>
+      <w:proofErr w:type="spellStart"/>
+      <w:r>
+        <w:rPr>
+          <w:lang w:val="es-ES"/>
+        </w:rPr>
+        <w:t>asi</w:t>
+      </w:r>
+      <w:proofErr w:type="spellEnd"/>
+      <w:r>
+        <w:rPr>
+          <w:lang w:val="es-ES"/>
+        </w:rPr>
+        <w:t xml:space="preserve"> cuando le paso el objeto </w:t>
+      </w:r>
+    </w:p>
+    <w:p>
+      <w:pPr>
+        <w:rPr>
+          <w:lang w:val="es-ES"/>
+        </w:rPr>
+      </w:pPr>
+      <w:r>
+        <w:rPr>
+          <w:noProof/>
           <w:lang w:val="es-ES"/>
         </w:rPr>
         <w:drawing>
@@ -676,6 +838,7 @@
       </w:r>
       <w:r>
         <w:rPr>
+          <w:noProof/>
           <w:lang w:val="es-ES"/>
         </w:rPr>
         <w:drawing>
@@ -737,6 +900,7 @@
       </w:pPr>
       <w:r>
         <w:rPr>
+          <w:noProof/>
           <w:lang w:val="es-ES"/>
         </w:rPr>
         <w:drawing>
@@ -786,7 +950,21 @@
         <w:rPr>
           <w:lang w:val="es-ES"/>
         </w:rPr>
-        <w:t>Preguntar si esta bien.</w:t>
+        <w:t xml:space="preserve">Preguntar si </w:t>
+      </w:r>
+      <w:proofErr w:type="spellStart"/>
+      <w:r>
+        <w:rPr>
+          <w:lang w:val="es-ES"/>
+        </w:rPr>
+        <w:t>esta</w:t>
+      </w:r>
+      <w:proofErr w:type="spellEnd"/>
+      <w:r>
+        <w:rPr>
+          <w:lang w:val="es-ES"/>
+        </w:rPr>
+        <w:t xml:space="preserve"> bien.</w:t>
       </w:r>
     </w:p>
     <w:p>
@@ -908,7 +1086,21 @@
         <w:rPr>
           <w:lang w:val="es-ES"/>
         </w:rPr>
-        <w:t>Solo crea id, año publicación y nro de ejemplares</w:t>
+        <w:t xml:space="preserve">Solo crea id, año publicación y </w:t>
+      </w:r>
+      <w:proofErr w:type="spellStart"/>
+      <w:r>
+        <w:rPr>
+          <w:lang w:val="es-ES"/>
+        </w:rPr>
+        <w:t>nro</w:t>
+      </w:r>
+      <w:proofErr w:type="spellEnd"/>
+      <w:r>
+        <w:rPr>
+          <w:lang w:val="es-ES"/>
+        </w:rPr>
+        <w:t xml:space="preserve"> de ejemplares</w:t>
       </w:r>
     </w:p>
     <w:p>
@@ -937,7 +1129,7 @@
           <w:lang w:val="es-ES"/>
         </w:rPr>
         <w:drawing>
-          <wp:inline distT="0" distB="0" distL="0" distR="0" wp14:anchorId="1EC618D6" wp14:editId="0DFB2B6C">
+          <wp:inline distT="0" distB="0" distL="0" distR="0" wp14:anchorId="1EC618D6" wp14:editId="4B64A620">
             <wp:extent cx="3575714" cy="2181648"/>
             <wp:effectExtent l="0" t="0" r="5715" b="9525"/>
             <wp:docPr id="1298099367" name="Imagen 1"/>
@@ -993,6 +1185,7 @@
       </w:r>
       <w:r>
         <w:rPr>
+          <w:noProof/>
           <w:lang w:val="es-ES"/>
         </w:rPr>
         <w:drawing>
@@ -1107,6 +1300,7 @@
       </w:pPr>
       <w:r>
         <w:rPr>
+          <w:noProof/>
           <w:lang w:val="es-ES"/>
         </w:rPr>
         <w:drawing>
@@ -1169,17 +1363,46 @@
         <w:rPr>
           <w:lang w:val="es-ES"/>
         </w:rPr>
-        <w:t>Lo solucione. Tenia un problema al asignar las variables. Le faltaba poner unos set privados a préstamo</w:t>
-      </w:r>
-    </w:p>
-    <w:p>
-      <w:pPr>
-        <w:rPr>
-          <w:lang w:val="es-ES"/>
-        </w:rPr>
-      </w:pPr>
-      <w:r>
-        <w:rPr>
+        <w:t xml:space="preserve">Lo solucione. </w:t>
+      </w:r>
+      <w:proofErr w:type="spellStart"/>
+      <w:r>
+        <w:rPr>
+          <w:lang w:val="es-ES"/>
+        </w:rPr>
+        <w:t>Tenia</w:t>
+      </w:r>
+      <w:proofErr w:type="spellEnd"/>
+      <w:r>
+        <w:rPr>
+          <w:lang w:val="es-ES"/>
+        </w:rPr>
+        <w:t xml:space="preserve"> un problema al asignar las variables. Le faltaba poner unos </w:t>
+      </w:r>
+      <w:proofErr w:type="gramStart"/>
+      <w:r>
+        <w:rPr>
+          <w:lang w:val="es-ES"/>
+        </w:rPr>
+        <w:t>set privados</w:t>
+      </w:r>
+      <w:proofErr w:type="gramEnd"/>
+      <w:r>
+        <w:rPr>
+          <w:lang w:val="es-ES"/>
+        </w:rPr>
+        <w:t xml:space="preserve"> a préstamo</w:t>
+      </w:r>
+    </w:p>
+    <w:p>
+      <w:pPr>
+        <w:rPr>
+          <w:lang w:val="es-ES"/>
+        </w:rPr>
+      </w:pPr>
+      <w:r>
+        <w:rPr>
+          <w:noProof/>
           <w:lang w:val="es-ES"/>
         </w:rPr>
         <w:drawing>
@@ -1229,15 +1452,562 @@
         <w:rPr>
           <w:lang w:val="es-ES"/>
         </w:rPr>
-        <w:t>Ahora asigno correctamente, y funciona , con eliminación en cascada y todo.</w:t>
-      </w:r>
-    </w:p>
-    <w:p>
-      <w:pPr>
-        <w:rPr>
-          <w:lang w:val="es-ES"/>
-        </w:rPr>
-      </w:pPr>
+        <w:t xml:space="preserve">Ahora asigno correctamente, y </w:t>
+      </w:r>
+      <w:proofErr w:type="gramStart"/>
+      <w:r>
+        <w:rPr>
+          <w:lang w:val="es-ES"/>
+        </w:rPr>
+        <w:t>funciona ,</w:t>
+      </w:r>
+      <w:proofErr w:type="gramEnd"/>
+      <w:r>
+        <w:rPr>
+          <w:lang w:val="es-ES"/>
+        </w:rPr>
+        <w:t xml:space="preserve"> con eliminación en cascada y todo.</w:t>
+      </w:r>
+    </w:p>
+    <w:p>
+      <w:pPr>
+        <w:rPr>
+          <w:lang w:val="es-ES"/>
+        </w:rPr>
+      </w:pPr>
+    </w:p>
+    <w:p>
+      <w:pPr>
+        <w:rPr>
+          <w:lang w:val="es-ES"/>
+        </w:rPr>
+      </w:pPr>
+    </w:p>
+    <w:p>
+      <w:pPr>
+        <w:pStyle w:val="Ttulo1"/>
+        <w:rPr>
+          <w:lang w:val="es-ES"/>
+        </w:rPr>
+      </w:pPr>
+      <w:r>
+        <w:rPr>
+          <w:lang w:val="es-ES"/>
+        </w:rPr>
+        <w:t>Parte 2: UI web:</w:t>
+      </w:r>
+    </w:p>
+    <w:p>
+      <w:pPr>
+        <w:rPr>
+          <w:lang w:val="es-ES"/>
+        </w:rPr>
+      </w:pPr>
+      <w:r>
+        <w:rPr>
+          <w:lang w:val="es-ES"/>
+        </w:rPr>
+        <w:t xml:space="preserve">Primero creo el proyecto </w:t>
+      </w:r>
+      <w:proofErr w:type="spellStart"/>
+      <w:r>
+        <w:rPr>
+          <w:lang w:val="es-ES"/>
+        </w:rPr>
+        <w:t>blazorservre</w:t>
+      </w:r>
+      <w:proofErr w:type="spellEnd"/>
+      <w:r>
+        <w:rPr>
+          <w:lang w:val="es-ES"/>
+        </w:rPr>
+        <w:t xml:space="preserve"> </w:t>
+      </w:r>
+      <w:proofErr w:type="spellStart"/>
+      <w:r>
+        <w:rPr>
+          <w:lang w:val="es-ES"/>
+        </w:rPr>
+        <w:t>Biblioteca.UI</w:t>
+      </w:r>
+      <w:proofErr w:type="spellEnd"/>
+      <w:r>
+        <w:rPr>
+          <w:lang w:val="es-ES"/>
+        </w:rPr>
+        <w:t>:</w:t>
+      </w:r>
+    </w:p>
+    <w:p>
+      <w:pPr>
+        <w:rPr>
+          <w:lang w:val="es-ES"/>
+        </w:rPr>
+      </w:pPr>
+      <w:r>
+        <w:rPr>
+          <w:lang w:val="es-ES"/>
+        </w:rPr>
+        <w:drawing>
+          <wp:inline distT="0" distB="0" distL="0" distR="0" wp14:anchorId="43029DCE" wp14:editId="2B2A9A36">
+            <wp:extent cx="5400040" cy="252095"/>
+            <wp:effectExtent l="0" t="0" r="0" b="0"/>
+            <wp:docPr id="1467533922" name="Imagen 1"/>
+            <wp:cNvGraphicFramePr>
+              <a:graphicFrameLocks xmlns:a="http://schemas.openxmlformats.org/drawingml/2006/main" noChangeAspect="1"/>
+            </wp:cNvGraphicFramePr>
+            <a:graphic xmlns:a="http://schemas.openxmlformats.org/drawingml/2006/main">
+              <a:graphicData uri="http://schemas.openxmlformats.org/drawingml/2006/picture">
+                <pic:pic xmlns:pic="http://schemas.openxmlformats.org/drawingml/2006/picture">
+                  <pic:nvPicPr>
+                    <pic:cNvPr id="1467533922" name=""/>
+                    <pic:cNvPicPr/>
+                  </pic:nvPicPr>
+                  <pic:blipFill>
+                    <a:blip r:embed="rId24"/>
+                    <a:stretch>
+                      <a:fillRect/>
+                    </a:stretch>
+                  </pic:blipFill>
+                  <pic:spPr>
+                    <a:xfrm>
+                      <a:off x="0" y="0"/>
+                      <a:ext cx="5400040" cy="252095"/>
+                    </a:xfrm>
+                    <a:prstGeom prst="rect">
+                      <a:avLst/>
+                    </a:prstGeom>
+                  </pic:spPr>
+                </pic:pic>
+              </a:graphicData>
+            </a:graphic>
+          </wp:inline>
+        </w:drawing>
+      </w:r>
+    </w:p>
+    <w:p>
+      <w:pPr>
+        <w:rPr>
+          <w:lang w:val="es-ES"/>
+        </w:rPr>
+      </w:pPr>
+      <w:r>
+        <w:rPr>
+          <w:lang w:val="es-ES"/>
+        </w:rPr>
+        <w:t>Luego lo añado a la solución:</w:t>
+      </w:r>
+    </w:p>
+    <w:p>
+      <w:pPr>
+        <w:rPr>
+          <w:lang w:val="es-ES"/>
+        </w:rPr>
+      </w:pPr>
+      <w:r>
+        <w:rPr>
+          <w:lang w:val="es-ES"/>
+        </w:rPr>
+        <w:drawing>
+          <wp:inline distT="0" distB="0" distL="0" distR="0" wp14:anchorId="74A4EC41" wp14:editId="760876E4">
+            <wp:extent cx="2695951" cy="257211"/>
+            <wp:effectExtent l="0" t="0" r="0" b="9525"/>
+            <wp:docPr id="727454560" name="Imagen 1"/>
+            <wp:cNvGraphicFramePr>
+              <a:graphicFrameLocks xmlns:a="http://schemas.openxmlformats.org/drawingml/2006/main" noChangeAspect="1"/>
+            </wp:cNvGraphicFramePr>
+            <a:graphic xmlns:a="http://schemas.openxmlformats.org/drawingml/2006/main">
+              <a:graphicData uri="http://schemas.openxmlformats.org/drawingml/2006/picture">
+                <pic:pic xmlns:pic="http://schemas.openxmlformats.org/drawingml/2006/picture">
+                  <pic:nvPicPr>
+                    <pic:cNvPr id="727454560" name=""/>
+                    <pic:cNvPicPr/>
+                  </pic:nvPicPr>
+                  <pic:blipFill>
+                    <a:blip r:embed="rId25"/>
+                    <a:stretch>
+                      <a:fillRect/>
+                    </a:stretch>
+                  </pic:blipFill>
+                  <pic:spPr>
+                    <a:xfrm>
+                      <a:off x="0" y="0"/>
+                      <a:ext cx="2695951" cy="257211"/>
+                    </a:xfrm>
+                    <a:prstGeom prst="rect">
+                      <a:avLst/>
+                    </a:prstGeom>
+                  </pic:spPr>
+                </pic:pic>
+              </a:graphicData>
+            </a:graphic>
+          </wp:inline>
+        </w:drawing>
+      </w:r>
+    </w:p>
+    <w:p>
+      <w:pPr>
+        <w:rPr>
+          <w:lang w:val="es-ES"/>
+        </w:rPr>
+      </w:pPr>
+      <w:r>
+        <w:rPr>
+          <w:lang w:val="es-ES"/>
+        </w:rPr>
+        <w:t>Y agrego las referencias:</w:t>
+      </w:r>
+    </w:p>
+    <w:p>
+      <w:pPr>
+        <w:rPr>
+          <w:noProof/>
+        </w:rPr>
+      </w:pPr>
+      <w:r>
+        <w:rPr>
+          <w:noProof/>
+        </w:rPr>
+        <w:t xml:space="preserve"> </w:t>
+      </w:r>
+      <w:r>
+        <w:rPr>
+          <w:lang w:val="es-ES"/>
+        </w:rPr>
+        <w:drawing>
+          <wp:inline distT="0" distB="0" distL="0" distR="0" wp14:anchorId="563DCB12" wp14:editId="262DF033">
+            <wp:extent cx="3043445" cy="313898"/>
+            <wp:effectExtent l="0" t="0" r="5080" b="0"/>
+            <wp:docPr id="169950294" name="Imagen 1"/>
+            <wp:cNvGraphicFramePr>
+              <a:graphicFrameLocks xmlns:a="http://schemas.openxmlformats.org/drawingml/2006/main" noChangeAspect="1"/>
+            </wp:cNvGraphicFramePr>
+            <a:graphic xmlns:a="http://schemas.openxmlformats.org/drawingml/2006/main">
+              <a:graphicData uri="http://schemas.openxmlformats.org/drawingml/2006/picture">
+                <pic:pic xmlns:pic="http://schemas.openxmlformats.org/drawingml/2006/picture">
+                  <pic:nvPicPr>
+                    <pic:cNvPr id="169950294" name=""/>
+                    <pic:cNvPicPr/>
+                  </pic:nvPicPr>
+                  <pic:blipFill>
+                    <a:blip r:embed="rId26"/>
+                    <a:stretch>
+                      <a:fillRect/>
+                    </a:stretch>
+                  </pic:blipFill>
+                  <pic:spPr>
+                    <a:xfrm>
+                      <a:off x="0" y="0"/>
+                      <a:ext cx="3225941" cy="332720"/>
+                    </a:xfrm>
+                    <a:prstGeom prst="rect">
+                      <a:avLst/>
+                    </a:prstGeom>
+                  </pic:spPr>
+                </pic:pic>
+              </a:graphicData>
+            </a:graphic>
+          </wp:inline>
+        </w:drawing>
+      </w:r>
+    </w:p>
+    <w:p>
+      <w:pPr>
+        <w:rPr>
+          <w:lang w:val="es-ES"/>
+        </w:rPr>
+      </w:pPr>
+      <w:r>
+        <w:rPr>
+          <w:lang w:val="es-ES"/>
+        </w:rPr>
+        <w:drawing>
+          <wp:inline distT="0" distB="0" distL="0" distR="0" wp14:anchorId="313227C5" wp14:editId="0F0FE1C3">
+            <wp:extent cx="3534770" cy="289514"/>
+            <wp:effectExtent l="0" t="0" r="0" b="0"/>
+            <wp:docPr id="1588621948" name="Imagen 1"/>
+            <wp:cNvGraphicFramePr>
+              <a:graphicFrameLocks xmlns:a="http://schemas.openxmlformats.org/drawingml/2006/main" noChangeAspect="1"/>
+            </wp:cNvGraphicFramePr>
+            <a:graphic xmlns:a="http://schemas.openxmlformats.org/drawingml/2006/main">
+              <a:graphicData uri="http://schemas.openxmlformats.org/drawingml/2006/picture">
+                <pic:pic xmlns:pic="http://schemas.openxmlformats.org/drawingml/2006/picture">
+                  <pic:nvPicPr>
+                    <pic:cNvPr id="1588621948" name=""/>
+                    <pic:cNvPicPr/>
+                  </pic:nvPicPr>
+                  <pic:blipFill>
+                    <a:blip r:embed="rId27"/>
+                    <a:stretch>
+                      <a:fillRect/>
+                    </a:stretch>
+                  </pic:blipFill>
+                  <pic:spPr>
+                    <a:xfrm>
+                      <a:off x="0" y="0"/>
+                      <a:ext cx="3578348" cy="293083"/>
+                    </a:xfrm>
+                    <a:prstGeom prst="rect">
+                      <a:avLst/>
+                    </a:prstGeom>
+                  </pic:spPr>
+                </pic:pic>
+              </a:graphicData>
+            </a:graphic>
+          </wp:inline>
+        </w:drawing>
+      </w:r>
+    </w:p>
+    <w:p>
+      <w:pPr>
+        <w:rPr>
+          <w:lang w:val="es-ES"/>
+        </w:rPr>
+      </w:pPr>
+    </w:p>
+    <w:p>
+      <w:pPr>
+        <w:rPr>
+          <w:lang w:val="es-ES"/>
+        </w:rPr>
+      </w:pPr>
+      <w:r>
+        <w:rPr>
+          <w:lang w:val="es-ES"/>
+        </w:rPr>
+        <w:t xml:space="preserve">Comento el </w:t>
+      </w:r>
+      <w:proofErr w:type="spellStart"/>
+      <w:r>
+        <w:rPr>
+          <w:lang w:val="es-ES"/>
+        </w:rPr>
+        <w:t>launch</w:t>
+      </w:r>
+      <w:proofErr w:type="spellEnd"/>
+      <w:r>
+        <w:rPr>
+          <w:lang w:val="es-ES"/>
+        </w:rPr>
+        <w:t xml:space="preserve"> </w:t>
+      </w:r>
+      <w:proofErr w:type="gramStart"/>
+      <w:r>
+        <w:rPr>
+          <w:lang w:val="es-ES"/>
+        </w:rPr>
+        <w:t>de  consola</w:t>
+      </w:r>
+      <w:proofErr w:type="gramEnd"/>
+      <w:r>
+        <w:rPr>
+          <w:lang w:val="es-ES"/>
+        </w:rPr>
+        <w:t xml:space="preserve"> en </w:t>
+      </w:r>
+      <w:proofErr w:type="spellStart"/>
+      <w:r>
+        <w:rPr>
+          <w:lang w:val="es-ES"/>
+        </w:rPr>
+        <w:t>launch.json</w:t>
+      </w:r>
+      <w:proofErr w:type="spellEnd"/>
+      <w:r>
+        <w:rPr>
+          <w:lang w:val="es-ES"/>
+        </w:rPr>
+        <w:t xml:space="preserve">, todavía no borro </w:t>
+      </w:r>
+      <w:proofErr w:type="spellStart"/>
+      <w:r>
+        <w:rPr>
+          <w:lang w:val="es-ES"/>
+        </w:rPr>
+        <w:t>biblioteca.consola</w:t>
+      </w:r>
+      <w:proofErr w:type="spellEnd"/>
+    </w:p>
+    <w:p>
+      <w:pPr>
+        <w:rPr>
+          <w:lang w:val="es-ES"/>
+        </w:rPr>
+      </w:pPr>
+    </w:p>
+    <w:p>
+      <w:pPr>
+        <w:rPr>
+          <w:lang w:val="es-ES"/>
+        </w:rPr>
+      </w:pPr>
+      <w:r>
+        <w:rPr>
+          <w:lang w:val="es-ES"/>
+        </w:rPr>
+        <w:drawing>
+          <wp:inline distT="0" distB="0" distL="0" distR="0" wp14:anchorId="1B74E52A" wp14:editId="2E811E82">
+            <wp:extent cx="4046561" cy="2002819"/>
+            <wp:effectExtent l="0" t="0" r="0" b="0"/>
+            <wp:docPr id="1122173004" name="Imagen 1"/>
+            <wp:cNvGraphicFramePr>
+              <a:graphicFrameLocks xmlns:a="http://schemas.openxmlformats.org/drawingml/2006/main" noChangeAspect="1"/>
+            </wp:cNvGraphicFramePr>
+            <a:graphic xmlns:a="http://schemas.openxmlformats.org/drawingml/2006/main">
+              <a:graphicData uri="http://schemas.openxmlformats.org/drawingml/2006/picture">
+                <pic:pic xmlns:pic="http://schemas.openxmlformats.org/drawingml/2006/picture">
+                  <pic:nvPicPr>
+                    <pic:cNvPr id="1122173004" name=""/>
+                    <pic:cNvPicPr/>
+                  </pic:nvPicPr>
+                  <pic:blipFill>
+                    <a:blip r:embed="rId28"/>
+                    <a:stretch>
+                      <a:fillRect/>
+                    </a:stretch>
+                  </pic:blipFill>
+                  <pic:spPr>
+                    <a:xfrm>
+                      <a:off x="0" y="0"/>
+                      <a:ext cx="4050196" cy="2004618"/>
+                    </a:xfrm>
+                    <a:prstGeom prst="rect">
+                      <a:avLst/>
+                    </a:prstGeom>
+                  </pic:spPr>
+                </pic:pic>
+              </a:graphicData>
+            </a:graphic>
+          </wp:inline>
+        </w:drawing>
+      </w:r>
+    </w:p>
+    <w:p>
+      <w:pPr>
+        <w:rPr>
+          <w:lang w:val="es-ES"/>
+        </w:rPr>
+      </w:pPr>
+    </w:p>
+    <w:p>
+      <w:pPr>
+        <w:rPr>
+          <w:lang w:val="es-ES"/>
+        </w:rPr>
+      </w:pPr>
+      <w:r>
+        <w:rPr>
+          <w:lang w:val="es-ES"/>
+        </w:rPr>
+        <w:drawing>
+          <wp:inline distT="0" distB="0" distL="0" distR="0" wp14:anchorId="4BAC927C" wp14:editId="22AF20D5">
+            <wp:extent cx="1364776" cy="341194"/>
+            <wp:effectExtent l="0" t="0" r="6985" b="1905"/>
+            <wp:docPr id="1287931297" name="Imagen 1"/>
+            <wp:cNvGraphicFramePr>
+              <a:graphicFrameLocks xmlns:a="http://schemas.openxmlformats.org/drawingml/2006/main" noChangeAspect="1"/>
+            </wp:cNvGraphicFramePr>
+            <a:graphic xmlns:a="http://schemas.openxmlformats.org/drawingml/2006/main">
+              <a:graphicData uri="http://schemas.openxmlformats.org/drawingml/2006/picture">
+                <pic:pic xmlns:pic="http://schemas.openxmlformats.org/drawingml/2006/picture">
+                  <pic:nvPicPr>
+                    <pic:cNvPr id="1287931297" name=""/>
+                    <pic:cNvPicPr/>
+                  </pic:nvPicPr>
+                  <pic:blipFill>
+                    <a:blip r:embed="rId29"/>
+                    <a:stretch>
+                      <a:fillRect/>
+                    </a:stretch>
+                  </pic:blipFill>
+                  <pic:spPr>
+                    <a:xfrm>
+                      <a:off x="0" y="0"/>
+                      <a:ext cx="1367718" cy="341929"/>
+                    </a:xfrm>
+                    <a:prstGeom prst="rect">
+                      <a:avLst/>
+                    </a:prstGeom>
+                  </pic:spPr>
+                </pic:pic>
+              </a:graphicData>
+            </a:graphic>
+          </wp:inline>
+        </w:drawing>
+      </w:r>
+      <w:r>
+        <w:rPr>
+          <w:lang w:val="es-ES"/>
+        </w:rPr>
+        <w:t xml:space="preserve"> </w:t>
+      </w:r>
+      <w:proofErr w:type="spellStart"/>
+      <w:r>
+        <w:rPr>
+          <w:lang w:val="es-ES"/>
+        </w:rPr>
+        <w:t>presionao</w:t>
+      </w:r>
+      <w:proofErr w:type="spellEnd"/>
+      <w:r>
+        <w:rPr>
+          <w:lang w:val="es-ES"/>
+        </w:rPr>
+        <w:t xml:space="preserve"> agregar configuración.</w:t>
+      </w:r>
+    </w:p>
+    <w:p>
+      <w:pPr>
+        <w:rPr>
+          <w:lang w:val="es-ES"/>
+        </w:rPr>
+      </w:pPr>
+      <w:r>
+        <w:rPr>
+          <w:lang w:val="es-ES"/>
+        </w:rPr>
+        <w:drawing>
+          <wp:inline distT="0" distB="0" distL="0" distR="0" wp14:anchorId="713DC1FD" wp14:editId="131ED847">
+            <wp:extent cx="3084394" cy="546522"/>
+            <wp:effectExtent l="0" t="0" r="1905" b="6350"/>
+            <wp:docPr id="795264999" name="Imagen 1"/>
+            <wp:cNvGraphicFramePr>
+              <a:graphicFrameLocks xmlns:a="http://schemas.openxmlformats.org/drawingml/2006/main" noChangeAspect="1"/>
+            </wp:cNvGraphicFramePr>
+            <a:graphic xmlns:a="http://schemas.openxmlformats.org/drawingml/2006/main">
+              <a:graphicData uri="http://schemas.openxmlformats.org/drawingml/2006/picture">
+                <pic:pic xmlns:pic="http://schemas.openxmlformats.org/drawingml/2006/picture">
+                  <pic:nvPicPr>
+                    <pic:cNvPr id="795264999" name=""/>
+                    <pic:cNvPicPr/>
+                  </pic:nvPicPr>
+                  <pic:blipFill>
+                    <a:blip r:embed="rId30"/>
+                    <a:stretch>
+                      <a:fillRect/>
+                    </a:stretch>
+                  </pic:blipFill>
+                  <pic:spPr>
+                    <a:xfrm>
+                      <a:off x="0" y="0"/>
+                      <a:ext cx="3111736" cy="551367"/>
+                    </a:xfrm>
+                    <a:prstGeom prst="rect">
+                      <a:avLst/>
+                    </a:prstGeom>
+                  </pic:spPr>
+                </pic:pic>
+              </a:graphicData>
+            </a:graphic>
+          </wp:inline>
+        </w:drawing>
+      </w:r>
+      <w:r>
+        <w:rPr>
+          <w:lang w:val="es-ES"/>
+        </w:rPr>
+        <w:t xml:space="preserve"> ejecutable</w:t>
+      </w:r>
     </w:p>
     <w:sectPr>
       <w:pgSz w:w="11906" w:h="16838"/>
@@ -1650,9 +2420,31 @@
     <w:name w:val="Normal"/>
     <w:qFormat/>
   </w:style>
+  <w:style w:type="paragraph" w:styleId="Ttulo1">
+    <w:name w:val="heading 1"/>
+    <w:basedOn w:val="Normal"/>
+    <w:next w:val="Normal"/>
+    <w:link w:val="Ttulo1Car"/>
+    <w:uiPriority w:val="9"/>
+    <w:qFormat/>
+    <w:rsid w:val="002A2826"/>
+    <w:pPr>
+      <w:keepNext/>
+      <w:keepLines/>
+      <w:spacing w:before="240" w:after="0"/>
+      <w:outlineLvl w:val="0"/>
+    </w:pPr>
+    <w:rPr>
+      <w:rFonts w:asciiTheme="majorHAnsi" w:eastAsiaTheme="majorEastAsia" w:hAnsiTheme="majorHAnsi" w:cstheme="majorBidi"/>
+      <w:color w:val="2F5496" w:themeColor="accent1" w:themeShade="BF"/>
+      <w:sz w:val="32"/>
+      <w:szCs w:val="32"/>
+    </w:rPr>
+  </w:style>
   <w:style w:type="character" w:default="1" w:styleId="Fuentedeprrafopredeter">
     <w:name w:val="Default Paragraph Font"/>
     <w:uiPriority w:val="1"/>
+    <w:semiHidden/>
     <w:unhideWhenUsed/>
   </w:style>
   <w:style w:type="table" w:default="1" w:styleId="Tablanormal">
@@ -1731,6 +2523,19 @@
     <w:rPr>
       <w:color w:val="605E5C"/>
       <w:shd w:val="clear" w:color="auto" w:fill="E1DFDD"/>
+    </w:rPr>
+  </w:style>
+  <w:style w:type="character" w:customStyle="1" w:styleId="Ttulo1Car">
+    <w:name w:val="Título 1 Car"/>
+    <w:basedOn w:val="Fuentedeprrafopredeter"/>
+    <w:link w:val="Ttulo1"/>
+    <w:uiPriority w:val="9"/>
+    <w:rsid w:val="002A2826"/>
+    <w:rPr>
+      <w:rFonts w:asciiTheme="majorHAnsi" w:eastAsiaTheme="majorEastAsia" w:hAnsiTheme="majorHAnsi" w:cstheme="majorBidi"/>
+      <w:color w:val="2F5496" w:themeColor="accent1" w:themeShade="BF"/>
+      <w:sz w:val="32"/>
+      <w:szCs w:val="32"/>
     </w:rPr>
   </w:style>
 </w:styles>

</xml_diff>

<commit_message>
prestamos funcionando falta devolver libro
</commit_message>
<xml_diff>
--- a/Notas Documentacion trabajo Final.docx
+++ b/Notas Documentacion trabajo Final.docx
@@ -43,7 +43,63 @@
         </w:rPr>
       </w:pPr>
       <w:r>
-        <w:t xml:space="preserve">Primer cambio: tenia el error “No suitable constructor was found for entity type 'Libro'. </w:t>
+        <w:t xml:space="preserve">Primer cambio: </w:t>
+      </w:r>
+      <w:proofErr w:type="spellStart"/>
+      <w:r>
+        <w:t>tenia</w:t>
+      </w:r>
+      <w:proofErr w:type="spellEnd"/>
+      <w:r>
+        <w:t xml:space="preserve"> el error “No </w:t>
+      </w:r>
+      <w:proofErr w:type="spellStart"/>
+      <w:r>
+        <w:t>suitable</w:t>
+      </w:r>
+      <w:proofErr w:type="spellEnd"/>
+      <w:r>
+        <w:t xml:space="preserve"> constructor </w:t>
+      </w:r>
+      <w:proofErr w:type="spellStart"/>
+      <w:r>
+        <w:t>was</w:t>
+      </w:r>
+      <w:proofErr w:type="spellEnd"/>
+      <w:r>
+        <w:t xml:space="preserve"> </w:t>
+      </w:r>
+      <w:proofErr w:type="spellStart"/>
+      <w:r>
+        <w:t>found</w:t>
+      </w:r>
+      <w:proofErr w:type="spellEnd"/>
+      <w:r>
+        <w:t xml:space="preserve"> </w:t>
+      </w:r>
+      <w:proofErr w:type="spellStart"/>
+      <w:r>
+        <w:t>for</w:t>
+      </w:r>
+      <w:proofErr w:type="spellEnd"/>
+      <w:r>
+        <w:t xml:space="preserve"> </w:t>
+      </w:r>
+      <w:proofErr w:type="spellStart"/>
+      <w:r>
+        <w:t>entity</w:t>
+      </w:r>
+      <w:proofErr w:type="spellEnd"/>
+      <w:r>
+        <w:t xml:space="preserve"> </w:t>
+      </w:r>
+      <w:proofErr w:type="spellStart"/>
+      <w:r>
+        <w:t>type</w:t>
+      </w:r>
+      <w:proofErr w:type="spellEnd"/>
+      <w:r>
+        <w:t xml:space="preserve"> 'Libro'. </w:t>
       </w:r>
       <w:r>
         <w:rPr>
@@ -128,10 +184,34 @@
     <w:p/>
     <w:p>
       <w:r>
-        <w:t xml:space="preserve">Después se creo la BDD correctamente, pero tengo un problema, no se me soluciona el tema de la clase estudiante y docente,  </w:t>
-      </w:r>
-      <w:r>
-        <w:t>no comparten el autoincremento de id, por lo que si hay un préstamo, no va a saber con que id identificar el usuario.</w:t>
+        <w:t xml:space="preserve">Después se </w:t>
+      </w:r>
+      <w:proofErr w:type="spellStart"/>
+      <w:r>
+        <w:t>creo</w:t>
+      </w:r>
+      <w:proofErr w:type="spellEnd"/>
+      <w:r>
+        <w:t xml:space="preserve"> la BDD correctamente, pero tengo un problema, no se me soluciona el tema de la clase estudiante y </w:t>
+      </w:r>
+      <w:proofErr w:type="gramStart"/>
+      <w:r>
+        <w:t xml:space="preserve">docente,  </w:t>
+      </w:r>
+      <w:r>
+        <w:t>no</w:t>
+      </w:r>
+      <w:proofErr w:type="gramEnd"/>
+      <w:r>
+        <w:t xml:space="preserve"> comparten el autoincremento de id, por lo que si hay un préstamo, no va a saber con </w:t>
+      </w:r>
+      <w:proofErr w:type="spellStart"/>
+      <w:r>
+        <w:t>que</w:t>
+      </w:r>
+      <w:proofErr w:type="spellEnd"/>
+      <w:r>
+        <w:t xml:space="preserve"> id identificar el usuario.</w:t>
       </w:r>
     </w:p>
     <w:p>
@@ -149,7 +229,15 @@
         </w:r>
       </w:hyperlink>
       <w:r>
-        <w:t xml:space="preserve"> que habla de como se modela en una base de datos con EF la herencia.</w:t>
+        <w:t xml:space="preserve"> que habla de </w:t>
+      </w:r>
+      <w:proofErr w:type="spellStart"/>
+      <w:r>
+        <w:t>como</w:t>
+      </w:r>
+      <w:proofErr w:type="spellEnd"/>
+      <w:r>
+        <w:t xml:space="preserve"> se modela en una base de datos con EF la herencia.</w:t>
       </w:r>
     </w:p>
     <w:p>
@@ -159,7 +247,31 @@
         </w:rPr>
       </w:pPr>
       <w:r>
-        <w:t>Esta documentación me hizo dar cuenta de mi error, ya que yo no estaba exponiendo un dbSet de la clase persona, y esto hacia que la generación automática de la bdd no incluya a estudiante y docente en la misma clase.</w:t>
+        <w:t xml:space="preserve">Esta documentación me hizo dar cuenta de mi error, ya que yo no estaba exponiendo un </w:t>
+      </w:r>
+      <w:proofErr w:type="spellStart"/>
+      <w:r>
+        <w:t>dbSet</w:t>
+      </w:r>
+      <w:proofErr w:type="spellEnd"/>
+      <w:r>
+        <w:t xml:space="preserve"> de la clase persona, y esto </w:t>
+      </w:r>
+      <w:proofErr w:type="spellStart"/>
+      <w:r>
+        <w:t>hacia</w:t>
+      </w:r>
+      <w:proofErr w:type="spellEnd"/>
+      <w:r>
+        <w:t xml:space="preserve"> que la generación automática de la </w:t>
+      </w:r>
+      <w:proofErr w:type="spellStart"/>
+      <w:r>
+        <w:t>bdd</w:t>
+      </w:r>
+      <w:proofErr w:type="spellEnd"/>
+      <w:r>
+        <w:t xml:space="preserve"> no incluya a estudiante y docente en la misma clase.</w:t>
       </w:r>
     </w:p>
     <w:p>
@@ -265,12 +377,20 @@
           <w:u w:val="single"/>
         </w:rPr>
       </w:pPr>
+      <w:proofErr w:type="spellStart"/>
       <w:r>
         <w:rPr>
           <w:u w:val="single"/>
         </w:rPr>
         <w:lastRenderedPageBreak/>
-        <w:t>Despues:</w:t>
+        <w:t>Despues</w:t>
+      </w:r>
+      <w:proofErr w:type="spellEnd"/>
+      <w:r>
+        <w:rPr>
+          <w:u w:val="single"/>
+        </w:rPr>
+        <w:t>:</w:t>
       </w:r>
     </w:p>
     <w:p>
@@ -382,7 +502,15 @@
         <w:t>La tabla persona tiene un campo nuevo</w:t>
       </w:r>
       <w:r>
-        <w:t>, discriminator, que le determina si es estudiante o docente</w:t>
+        <w:t xml:space="preserve">, </w:t>
+      </w:r>
+      <w:proofErr w:type="spellStart"/>
+      <w:r>
+        <w:t>discriminator</w:t>
+      </w:r>
+      <w:proofErr w:type="spellEnd"/>
+      <w:r>
+        <w:t>, que le determina si es estudiante o docente</w:t>
       </w:r>
     </w:p>
     <w:p>
@@ -517,8 +645,13 @@
       </w:r>
     </w:p>
     <w:p>
-      <w:r>
-        <w:t>Tambien agregue las propiedades de navegación prestamos en Persona y Libro</w:t>
+      <w:proofErr w:type="spellStart"/>
+      <w:r>
+        <w:t>Tambien</w:t>
+      </w:r>
+      <w:proofErr w:type="spellEnd"/>
+      <w:r>
+        <w:t xml:space="preserve"> agregue las propiedades de navegación prestamos en Persona y Libro</w:t>
       </w:r>
     </w:p>
     <w:p>
@@ -625,7 +758,35 @@
         <w:rPr>
           <w:lang w:val="es-ES"/>
         </w:rPr>
-        <w:t xml:space="preserve">Lo solucione poniendo la posibilidad de que el id de Persona este en null, asi cuando le paso el objeto </w:t>
+        <w:t xml:space="preserve">Lo solucione poniendo la posibilidad de que el id de Persona este en </w:t>
+      </w:r>
+      <w:proofErr w:type="spellStart"/>
+      <w:r>
+        <w:rPr>
+          <w:lang w:val="es-ES"/>
+        </w:rPr>
+        <w:t>null</w:t>
+      </w:r>
+      <w:proofErr w:type="spellEnd"/>
+      <w:r>
+        <w:rPr>
+          <w:lang w:val="es-ES"/>
+        </w:rPr>
+        <w:t xml:space="preserve">, </w:t>
+      </w:r>
+      <w:proofErr w:type="spellStart"/>
+      <w:r>
+        <w:rPr>
+          <w:lang w:val="es-ES"/>
+        </w:rPr>
+        <w:t>asi</w:t>
+      </w:r>
+      <w:proofErr w:type="spellEnd"/>
+      <w:r>
+        <w:rPr>
+          <w:lang w:val="es-ES"/>
+        </w:rPr>
+        <w:t xml:space="preserve"> cuando le paso el objeto </w:t>
       </w:r>
     </w:p>
     <w:p>
@@ -789,7 +950,21 @@
         <w:rPr>
           <w:lang w:val="es-ES"/>
         </w:rPr>
-        <w:t>Preguntar si esta bien.</w:t>
+        <w:t xml:space="preserve">Preguntar si </w:t>
+      </w:r>
+      <w:proofErr w:type="spellStart"/>
+      <w:r>
+        <w:rPr>
+          <w:lang w:val="es-ES"/>
+        </w:rPr>
+        <w:t>esta</w:t>
+      </w:r>
+      <w:proofErr w:type="spellEnd"/>
+      <w:r>
+        <w:rPr>
+          <w:lang w:val="es-ES"/>
+        </w:rPr>
+        <w:t xml:space="preserve"> bien.</w:t>
       </w:r>
     </w:p>
     <w:p>
@@ -911,7 +1086,21 @@
         <w:rPr>
           <w:lang w:val="es-ES"/>
         </w:rPr>
-        <w:t>Solo crea id, año publicación y nro de ejemplares</w:t>
+        <w:t xml:space="preserve">Solo crea id, año publicación y </w:t>
+      </w:r>
+      <w:proofErr w:type="spellStart"/>
+      <w:r>
+        <w:rPr>
+          <w:lang w:val="es-ES"/>
+        </w:rPr>
+        <w:t>nro</w:t>
+      </w:r>
+      <w:proofErr w:type="spellEnd"/>
+      <w:r>
+        <w:rPr>
+          <w:lang w:val="es-ES"/>
+        </w:rPr>
+        <w:t xml:space="preserve"> de ejemplares</w:t>
       </w:r>
     </w:p>
     <w:p>
@@ -1174,7 +1363,35 @@
         <w:rPr>
           <w:lang w:val="es-ES"/>
         </w:rPr>
-        <w:t>Lo solucione. Tenia un problema al asignar las variables. Le faltaba poner unos set privados a préstamo</w:t>
+        <w:t xml:space="preserve">Lo solucione. </w:t>
+      </w:r>
+      <w:proofErr w:type="spellStart"/>
+      <w:r>
+        <w:rPr>
+          <w:lang w:val="es-ES"/>
+        </w:rPr>
+        <w:t>Tenia</w:t>
+      </w:r>
+      <w:proofErr w:type="spellEnd"/>
+      <w:r>
+        <w:rPr>
+          <w:lang w:val="es-ES"/>
+        </w:rPr>
+        <w:t xml:space="preserve"> un problema al asignar las variables. Le faltaba poner unos </w:t>
+      </w:r>
+      <w:proofErr w:type="gramStart"/>
+      <w:r>
+        <w:rPr>
+          <w:lang w:val="es-ES"/>
+        </w:rPr>
+        <w:t>set privados</w:t>
+      </w:r>
+      <w:proofErr w:type="gramEnd"/>
+      <w:r>
+        <w:rPr>
+          <w:lang w:val="es-ES"/>
+        </w:rPr>
+        <w:t xml:space="preserve"> a préstamo</w:t>
       </w:r>
     </w:p>
     <w:p>
@@ -1235,7 +1452,21 @@
         <w:rPr>
           <w:lang w:val="es-ES"/>
         </w:rPr>
-        <w:t>Ahora asigno correctamente, y funciona , con eliminación en cascada y todo.</w:t>
+        <w:t xml:space="preserve">Ahora asigno correctamente, y </w:t>
+      </w:r>
+      <w:proofErr w:type="gramStart"/>
+      <w:r>
+        <w:rPr>
+          <w:lang w:val="es-ES"/>
+        </w:rPr>
+        <w:t>funciona ,</w:t>
+      </w:r>
+      <w:proofErr w:type="gramEnd"/>
+      <w:r>
+        <w:rPr>
+          <w:lang w:val="es-ES"/>
+        </w:rPr>
+        <w:t xml:space="preserve"> con eliminación en cascada y todo.</w:t>
       </w:r>
     </w:p>
     <w:p>
@@ -1276,7 +1507,35 @@
         <w:rPr>
           <w:lang w:val="es-ES"/>
         </w:rPr>
-        <w:t>Primero creo el proyecto blazorservre Biblioteca.UI:</w:t>
+        <w:t xml:space="preserve">Primero creo el proyecto </w:t>
+      </w:r>
+      <w:proofErr w:type="spellStart"/>
+      <w:r>
+        <w:rPr>
+          <w:lang w:val="es-ES"/>
+        </w:rPr>
+        <w:t>blazorservre</w:t>
+      </w:r>
+      <w:proofErr w:type="spellEnd"/>
+      <w:r>
+        <w:rPr>
+          <w:lang w:val="es-ES"/>
+        </w:rPr>
+        <w:t xml:space="preserve"> </w:t>
+      </w:r>
+      <w:proofErr w:type="spellStart"/>
+      <w:r>
+        <w:rPr>
+          <w:lang w:val="es-ES"/>
+        </w:rPr>
+        <w:t>Biblioteca.UI</w:t>
+      </w:r>
+      <w:proofErr w:type="spellEnd"/>
+      <w:r>
+        <w:rPr>
+          <w:lang w:val="es-ES"/>
+        </w:rPr>
+        <w:t>:</w:t>
       </w:r>
     </w:p>
     <w:p>
@@ -1528,8 +1787,58 @@
           <w:lang w:val="es-ES"/>
         </w:rPr>
         <w:lastRenderedPageBreak/>
-        <w:t>Comento el launch de  consola en launch.json, todavía no borro biblioteca.consola</w:t>
-      </w:r>
+        <w:t xml:space="preserve">Comento el </w:t>
+      </w:r>
+      <w:proofErr w:type="spellStart"/>
+      <w:r>
+        <w:rPr>
+          <w:lang w:val="es-ES"/>
+        </w:rPr>
+        <w:t>launch</w:t>
+      </w:r>
+      <w:proofErr w:type="spellEnd"/>
+      <w:r>
+        <w:rPr>
+          <w:lang w:val="es-ES"/>
+        </w:rPr>
+        <w:t xml:space="preserve"> </w:t>
+      </w:r>
+      <w:proofErr w:type="gramStart"/>
+      <w:r>
+        <w:rPr>
+          <w:lang w:val="es-ES"/>
+        </w:rPr>
+        <w:t>de  consola</w:t>
+      </w:r>
+      <w:proofErr w:type="gramEnd"/>
+      <w:r>
+        <w:rPr>
+          <w:lang w:val="es-ES"/>
+        </w:rPr>
+        <w:t xml:space="preserve"> en </w:t>
+      </w:r>
+      <w:proofErr w:type="spellStart"/>
+      <w:r>
+        <w:rPr>
+          <w:lang w:val="es-ES"/>
+        </w:rPr>
+        <w:t>launch.json</w:t>
+      </w:r>
+      <w:proofErr w:type="spellEnd"/>
+      <w:r>
+        <w:rPr>
+          <w:lang w:val="es-ES"/>
+        </w:rPr>
+        <w:t xml:space="preserve">, todavía no borro </w:t>
+      </w:r>
+      <w:proofErr w:type="spellStart"/>
+      <w:r>
+        <w:rPr>
+          <w:lang w:val="es-ES"/>
+        </w:rPr>
+        <w:t>biblioteca.consola</w:t>
+      </w:r>
+      <w:proofErr w:type="spellEnd"/>
     </w:p>
     <w:p>
       <w:pPr>
@@ -1744,7 +2053,21 @@
         <w:rPr>
           <w:lang w:val="es-ES"/>
         </w:rPr>
-        <w:t>Ya armada la pagina de alumno:</w:t>
+        <w:t xml:space="preserve">Ya armada la </w:t>
+      </w:r>
+      <w:proofErr w:type="spellStart"/>
+      <w:r>
+        <w:rPr>
+          <w:lang w:val="es-ES"/>
+        </w:rPr>
+        <w:t>pagina</w:t>
+      </w:r>
+      <w:proofErr w:type="spellEnd"/>
+      <w:r>
+        <w:rPr>
+          <w:lang w:val="es-ES"/>
+        </w:rPr>
+        <w:t xml:space="preserve"> de alumno:</w:t>
       </w:r>
     </w:p>
     <w:p>
@@ -1833,14 +2156,118 @@
         <w:rPr>
           <w:lang w:val="es-ES"/>
         </w:rPr>
-        <w:t xml:space="preserve">en internet, que explicaba que pasaba porque tenia el @onClick en el span y no en el </w:t>
-      </w:r>
+        <w:t xml:space="preserve">en internet, que explicaba que pasaba porque </w:t>
+      </w:r>
+      <w:proofErr w:type="spellStart"/>
+      <w:r>
+        <w:rPr>
+          <w:lang w:val="es-ES"/>
+        </w:rPr>
+        <w:t>tenia</w:t>
+      </w:r>
+      <w:proofErr w:type="spellEnd"/>
+      <w:r>
+        <w:rPr>
+          <w:lang w:val="es-ES"/>
+        </w:rPr>
+        <w:t xml:space="preserve"> el @onClick en el </w:t>
+      </w:r>
+      <w:proofErr w:type="spellStart"/>
+      <w:r>
+        <w:rPr>
+          <w:lang w:val="es-ES"/>
+        </w:rPr>
+        <w:t>span</w:t>
+      </w:r>
+      <w:proofErr w:type="spellEnd"/>
+      <w:r>
+        <w:rPr>
+          <w:lang w:val="es-ES"/>
+        </w:rPr>
+        <w:t xml:space="preserve"> y no en el </w:t>
+      </w:r>
+      <w:proofErr w:type="spellStart"/>
       <w:r>
         <w:rPr>
           <w:lang w:val="es-ES"/>
         </w:rPr>
         <w:t>button</w:t>
       </w:r>
+      <w:proofErr w:type="spellEnd"/>
+    </w:p>
+    <w:p>
+      <w:pPr>
+        <w:rPr>
+          <w:lang w:val="es-ES"/>
+        </w:rPr>
+      </w:pPr>
+    </w:p>
+    <w:p>
+      <w:pPr>
+        <w:rPr>
+          <w:lang w:val="es-ES"/>
+        </w:rPr>
+      </w:pPr>
+    </w:p>
+    <w:p>
+      <w:pPr>
+        <w:rPr>
+          <w:lang w:val="es-ES"/>
+        </w:rPr>
+      </w:pPr>
+      <w:r>
+        <w:rPr>
+          <w:lang w:val="es-ES"/>
+        </w:rPr>
+        <w:lastRenderedPageBreak/>
+        <w:t xml:space="preserve">lista </w:t>
+      </w:r>
+      <w:proofErr w:type="spellStart"/>
+      <w:r>
+        <w:rPr>
+          <w:lang w:val="es-ES"/>
+        </w:rPr>
+        <w:t>dropdown</w:t>
+      </w:r>
+      <w:proofErr w:type="spellEnd"/>
+      <w:r>
+        <w:rPr>
+          <w:lang w:val="es-ES"/>
+        </w:rPr>
+        <w:t>:</w:t>
+      </w:r>
+      <w:r>
+        <w:t xml:space="preserve"> </w:t>
+      </w:r>
+      <w:hyperlink r:id="rId33" w:history="1">
+        <w:r>
+          <w:rPr>
+            <w:rStyle w:val="Hipervnculo"/>
+            <w:lang w:val="es-ES"/>
+          </w:rPr>
+          <w:t>https://www.youtube.com/watch?app=desktop&amp;v=Qo40BpJ-V0s</w:t>
+        </w:r>
+      </w:hyperlink>
+    </w:p>
+    <w:p>
+      <w:pPr>
+        <w:rPr>
+          <w:lang w:val="es-ES"/>
+        </w:rPr>
+      </w:pPr>
+      <w:r>
+        <w:rPr>
+          <w:lang w:val="es-ES"/>
+        </w:rPr>
+        <w:br w:type="page"/>
+      </w:r>
+    </w:p>
+    <w:p>
+      <w:pPr>
+        <w:rPr>
+          <w:lang w:val="es-ES"/>
+        </w:rPr>
+      </w:pPr>
     </w:p>
     <w:sectPr>
       <w:pgSz w:w="11906" w:h="16838"/>
@@ -2299,7 +2726,6 @@
   <w:style w:type="character" w:default="1" w:styleId="Fuentedeprrafopredeter">
     <w:name w:val="Default Paragraph Font"/>
     <w:uiPriority w:val="1"/>
-    <w:semiHidden/>
     <w:unhideWhenUsed/>
   </w:style>
   <w:style w:type="table" w:default="1" w:styleId="Tablanormal">

</xml_diff>